<commit_message>
Oprava konfigurácie WPF. Doplnenie dokumentácie práce
</commit_message>
<xml_diff>
--- a/doc/diss_sem1_kucera.docx
+++ b/doc/diss_sem1_kucera.docx
@@ -569,8 +569,8 @@
               <w:caps w:val="0"/>
               <w:noProof/>
               <w:kern w:val="2"/>
-              <w:sz w:val="22"/>
-              <w:szCs w:val="22"/>
+              <w:sz w:val="24"/>
+              <w:szCs w:val="24"/>
               <w:lang w:val="sk-SK" w:eastAsia="sk-SK"/>
               <w14:ligatures w14:val="standardContextual"/>
             </w:rPr>
@@ -606,14 +606,12 @@
             </w:rPr>
             <w:fldChar w:fldCharType="separate"/>
           </w:r>
-          <w:hyperlink w:anchor="_Toc192274624" w:history="1">
+          <w:hyperlink w:anchor="_Toc192352379" w:history="1">
             <w:r>
               <w:rPr>
                 <w:rStyle w:val="Hypertextovprepojenie"/>
                 <w:rFonts w:ascii="Aptos" w:hAnsi="Aptos"/>
                 <w:noProof/>
-                <w:sz w:val="22"/>
-                <w:szCs w:val="22"/>
                 <w:lang w:val="sk-SK"/>
               </w:rPr>
               <w:t>Zadanie a požiadavky práce</w:t>
@@ -623,8 +621,6 @@
                 <w:rFonts w:ascii="Aptos" w:hAnsi="Aptos"/>
                 <w:noProof/>
                 <w:webHidden/>
-                <w:sz w:val="22"/>
-                <w:szCs w:val="22"/>
               </w:rPr>
               <w:tab/>
             </w:r>
@@ -633,8 +629,6 @@
                 <w:rFonts w:ascii="Aptos" w:hAnsi="Aptos"/>
                 <w:noProof/>
                 <w:webHidden/>
-                <w:sz w:val="22"/>
-                <w:szCs w:val="22"/>
               </w:rPr>
               <w:fldChar w:fldCharType="begin"/>
             </w:r>
@@ -643,27 +637,21 @@
                 <w:rFonts w:ascii="Aptos" w:hAnsi="Aptos"/>
                 <w:noProof/>
                 <w:webHidden/>
-                <w:sz w:val="22"/>
-                <w:szCs w:val="22"/>
-              </w:rPr>
-              <w:instrText xml:space="preserve"> PAGEREF _Toc192274624 \h </w:instrText>
-            </w:r>
-            <w:r>
-              <w:rPr>
-                <w:rFonts w:ascii="Aptos" w:hAnsi="Aptos"/>
-                <w:noProof/>
-                <w:webHidden/>
-                <w:sz w:val="22"/>
-                <w:szCs w:val="22"/>
-              </w:rPr>
-            </w:r>
-            <w:r>
-              <w:rPr>
-                <w:rFonts w:ascii="Aptos" w:hAnsi="Aptos"/>
-                <w:noProof/>
-                <w:webHidden/>
-                <w:sz w:val="22"/>
-                <w:szCs w:val="22"/>
+              </w:rPr>
+              <w:instrText xml:space="preserve"> PAGEREF _Toc192352379 \h </w:instrText>
+            </w:r>
+            <w:r>
+              <w:rPr>
+                <w:rFonts w:ascii="Aptos" w:hAnsi="Aptos"/>
+                <w:noProof/>
+                <w:webHidden/>
+              </w:rPr>
+            </w:r>
+            <w:r>
+              <w:rPr>
+                <w:rFonts w:ascii="Aptos" w:hAnsi="Aptos"/>
+                <w:noProof/>
+                <w:webHidden/>
               </w:rPr>
               <w:fldChar w:fldCharType="separate"/>
             </w:r>
@@ -672,8 +660,6 @@
                 <w:rFonts w:ascii="Aptos" w:hAnsi="Aptos"/>
                 <w:noProof/>
                 <w:webHidden/>
-                <w:sz w:val="22"/>
-                <w:szCs w:val="22"/>
               </w:rPr>
               <w:t>3</w:t>
             </w:r>
@@ -682,8 +668,6 @@
                 <w:rFonts w:ascii="Aptos" w:hAnsi="Aptos"/>
                 <w:noProof/>
                 <w:webHidden/>
-                <w:sz w:val="22"/>
-                <w:szCs w:val="22"/>
               </w:rPr>
               <w:fldChar w:fldCharType="end"/>
             </w:r>
@@ -702,20 +686,18 @@
               <w:caps w:val="0"/>
               <w:noProof/>
               <w:kern w:val="2"/>
-              <w:sz w:val="22"/>
-              <w:szCs w:val="22"/>
+              <w:sz w:val="24"/>
+              <w:szCs w:val="24"/>
               <w:lang w:val="sk-SK" w:eastAsia="sk-SK"/>
               <w14:ligatures w14:val="standardContextual"/>
             </w:rPr>
           </w:pPr>
-          <w:hyperlink w:anchor="_Toc192274625" w:history="1">
+          <w:hyperlink w:anchor="_Toc192352380" w:history="1">
             <w:r>
               <w:rPr>
                 <w:rStyle w:val="Hypertextovprepojenie"/>
                 <w:rFonts w:ascii="Aptos" w:hAnsi="Aptos"/>
                 <w:noProof/>
-                <w:sz w:val="22"/>
-                <w:szCs w:val="22"/>
                 <w:lang w:val="sk-SK"/>
               </w:rPr>
               <w:t>Architektúra práce</w:t>
@@ -725,8 +707,6 @@
                 <w:rFonts w:ascii="Aptos" w:hAnsi="Aptos"/>
                 <w:noProof/>
                 <w:webHidden/>
-                <w:sz w:val="22"/>
-                <w:szCs w:val="22"/>
               </w:rPr>
               <w:tab/>
             </w:r>
@@ -735,8 +715,6 @@
                 <w:rFonts w:ascii="Aptos" w:hAnsi="Aptos"/>
                 <w:noProof/>
                 <w:webHidden/>
-                <w:sz w:val="22"/>
-                <w:szCs w:val="22"/>
               </w:rPr>
               <w:fldChar w:fldCharType="begin"/>
             </w:r>
@@ -745,27 +723,21 @@
                 <w:rFonts w:ascii="Aptos" w:hAnsi="Aptos"/>
                 <w:noProof/>
                 <w:webHidden/>
-                <w:sz w:val="22"/>
-                <w:szCs w:val="22"/>
-              </w:rPr>
-              <w:instrText xml:space="preserve"> PAGEREF _Toc192274625 \h </w:instrText>
-            </w:r>
-            <w:r>
-              <w:rPr>
-                <w:rFonts w:ascii="Aptos" w:hAnsi="Aptos"/>
-                <w:noProof/>
-                <w:webHidden/>
-                <w:sz w:val="22"/>
-                <w:szCs w:val="22"/>
-              </w:rPr>
-            </w:r>
-            <w:r>
-              <w:rPr>
-                <w:rFonts w:ascii="Aptos" w:hAnsi="Aptos"/>
-                <w:noProof/>
-                <w:webHidden/>
-                <w:sz w:val="22"/>
-                <w:szCs w:val="22"/>
+              </w:rPr>
+              <w:instrText xml:space="preserve"> PAGEREF _Toc192352380 \h </w:instrText>
+            </w:r>
+            <w:r>
+              <w:rPr>
+                <w:rFonts w:ascii="Aptos" w:hAnsi="Aptos"/>
+                <w:noProof/>
+                <w:webHidden/>
+              </w:rPr>
+            </w:r>
+            <w:r>
+              <w:rPr>
+                <w:rFonts w:ascii="Aptos" w:hAnsi="Aptos"/>
+                <w:noProof/>
+                <w:webHidden/>
               </w:rPr>
               <w:fldChar w:fldCharType="separate"/>
             </w:r>
@@ -774,8 +746,6 @@
                 <w:rFonts w:ascii="Aptos" w:hAnsi="Aptos"/>
                 <w:noProof/>
                 <w:webHidden/>
-                <w:sz w:val="22"/>
-                <w:szCs w:val="22"/>
               </w:rPr>
               <w:t>4</w:t>
             </w:r>
@@ -784,8 +754,6 @@
                 <w:rFonts w:ascii="Aptos" w:hAnsi="Aptos"/>
                 <w:noProof/>
                 <w:webHidden/>
-                <w:sz w:val="22"/>
-                <w:szCs w:val="22"/>
               </w:rPr>
               <w:fldChar w:fldCharType="end"/>
             </w:r>
@@ -802,20 +770,18 @@
               <w:smallCaps w:val="0"/>
               <w:noProof/>
               <w:kern w:val="2"/>
-              <w:sz w:val="22"/>
-              <w:szCs w:val="22"/>
+              <w:sz w:val="24"/>
+              <w:szCs w:val="24"/>
               <w:lang w:val="sk-SK" w:eastAsia="sk-SK"/>
               <w14:ligatures w14:val="standardContextual"/>
             </w:rPr>
           </w:pPr>
-          <w:hyperlink w:anchor="_Toc192274626" w:history="1">
+          <w:hyperlink w:anchor="_Toc192352381" w:history="1">
             <w:r>
               <w:rPr>
                 <w:rStyle w:val="Hypertextovprepojenie"/>
                 <w:rFonts w:ascii="Aptos" w:hAnsi="Aptos"/>
                 <w:noProof/>
-                <w:sz w:val="22"/>
-                <w:szCs w:val="22"/>
                 <w:lang w:val="sk-SK"/>
               </w:rPr>
               <w:t>Modul DSLib</w:t>
@@ -825,8 +791,6 @@
                 <w:rFonts w:ascii="Aptos" w:hAnsi="Aptos"/>
                 <w:noProof/>
                 <w:webHidden/>
-                <w:sz w:val="22"/>
-                <w:szCs w:val="22"/>
               </w:rPr>
               <w:tab/>
             </w:r>
@@ -835,8 +799,6 @@
                 <w:rFonts w:ascii="Aptos" w:hAnsi="Aptos"/>
                 <w:noProof/>
                 <w:webHidden/>
-                <w:sz w:val="22"/>
-                <w:szCs w:val="22"/>
               </w:rPr>
               <w:fldChar w:fldCharType="begin"/>
             </w:r>
@@ -845,27 +807,21 @@
                 <w:rFonts w:ascii="Aptos" w:hAnsi="Aptos"/>
                 <w:noProof/>
                 <w:webHidden/>
-                <w:sz w:val="22"/>
-                <w:szCs w:val="22"/>
-              </w:rPr>
-              <w:instrText xml:space="preserve"> PAGEREF _Toc192274626 \h </w:instrText>
-            </w:r>
-            <w:r>
-              <w:rPr>
-                <w:rFonts w:ascii="Aptos" w:hAnsi="Aptos"/>
-                <w:noProof/>
-                <w:webHidden/>
-                <w:sz w:val="22"/>
-                <w:szCs w:val="22"/>
-              </w:rPr>
-            </w:r>
-            <w:r>
-              <w:rPr>
-                <w:rFonts w:ascii="Aptos" w:hAnsi="Aptos"/>
-                <w:noProof/>
-                <w:webHidden/>
-                <w:sz w:val="22"/>
-                <w:szCs w:val="22"/>
+              </w:rPr>
+              <w:instrText xml:space="preserve"> PAGEREF _Toc192352381 \h </w:instrText>
+            </w:r>
+            <w:r>
+              <w:rPr>
+                <w:rFonts w:ascii="Aptos" w:hAnsi="Aptos"/>
+                <w:noProof/>
+                <w:webHidden/>
+              </w:rPr>
+            </w:r>
+            <w:r>
+              <w:rPr>
+                <w:rFonts w:ascii="Aptos" w:hAnsi="Aptos"/>
+                <w:noProof/>
+                <w:webHidden/>
               </w:rPr>
               <w:fldChar w:fldCharType="separate"/>
             </w:r>
@@ -874,8 +830,6 @@
                 <w:rFonts w:ascii="Aptos" w:hAnsi="Aptos"/>
                 <w:noProof/>
                 <w:webHidden/>
-                <w:sz w:val="22"/>
-                <w:szCs w:val="22"/>
               </w:rPr>
               <w:t>4</w:t>
             </w:r>
@@ -884,8 +838,6 @@
                 <w:rFonts w:ascii="Aptos" w:hAnsi="Aptos"/>
                 <w:noProof/>
                 <w:webHidden/>
-                <w:sz w:val="22"/>
-                <w:szCs w:val="22"/>
               </w:rPr>
               <w:fldChar w:fldCharType="end"/>
             </w:r>
@@ -903,20 +855,18 @@
               <w:iCs w:val="0"/>
               <w:noProof/>
               <w:kern w:val="2"/>
-              <w:sz w:val="22"/>
-              <w:szCs w:val="22"/>
+              <w:sz w:val="24"/>
+              <w:szCs w:val="24"/>
               <w:lang w:val="sk-SK" w:eastAsia="sk-SK"/>
               <w14:ligatures w14:val="standardContextual"/>
             </w:rPr>
           </w:pPr>
-          <w:hyperlink w:anchor="_Toc192274627" w:history="1">
+          <w:hyperlink w:anchor="_Toc192352382" w:history="1">
             <w:r>
               <w:rPr>
                 <w:rStyle w:val="Hypertextovprepojenie"/>
                 <w:rFonts w:ascii="Aptos" w:hAnsi="Aptos"/>
                 <w:noProof/>
-                <w:sz w:val="22"/>
-                <w:szCs w:val="22"/>
                 <w:lang w:val="sk-SK"/>
               </w:rPr>
               <w:t>SimCore</w:t>
@@ -926,8 +876,6 @@
                 <w:rFonts w:ascii="Aptos" w:hAnsi="Aptos"/>
                 <w:noProof/>
                 <w:webHidden/>
-                <w:sz w:val="22"/>
-                <w:szCs w:val="22"/>
               </w:rPr>
               <w:tab/>
             </w:r>
@@ -936,8 +884,6 @@
                 <w:rFonts w:ascii="Aptos" w:hAnsi="Aptos"/>
                 <w:noProof/>
                 <w:webHidden/>
-                <w:sz w:val="22"/>
-                <w:szCs w:val="22"/>
               </w:rPr>
               <w:fldChar w:fldCharType="begin"/>
             </w:r>
@@ -946,27 +892,21 @@
                 <w:rFonts w:ascii="Aptos" w:hAnsi="Aptos"/>
                 <w:noProof/>
                 <w:webHidden/>
-                <w:sz w:val="22"/>
-                <w:szCs w:val="22"/>
-              </w:rPr>
-              <w:instrText xml:space="preserve"> PAGEREF _Toc192274627 \h </w:instrText>
-            </w:r>
-            <w:r>
-              <w:rPr>
-                <w:rFonts w:ascii="Aptos" w:hAnsi="Aptos"/>
-                <w:noProof/>
-                <w:webHidden/>
-                <w:sz w:val="22"/>
-                <w:szCs w:val="22"/>
-              </w:rPr>
-            </w:r>
-            <w:r>
-              <w:rPr>
-                <w:rFonts w:ascii="Aptos" w:hAnsi="Aptos"/>
-                <w:noProof/>
-                <w:webHidden/>
-                <w:sz w:val="22"/>
-                <w:szCs w:val="22"/>
+              </w:rPr>
+              <w:instrText xml:space="preserve"> PAGEREF _Toc192352382 \h </w:instrText>
+            </w:r>
+            <w:r>
+              <w:rPr>
+                <w:rFonts w:ascii="Aptos" w:hAnsi="Aptos"/>
+                <w:noProof/>
+                <w:webHidden/>
+              </w:rPr>
+            </w:r>
+            <w:r>
+              <w:rPr>
+                <w:rFonts w:ascii="Aptos" w:hAnsi="Aptos"/>
+                <w:noProof/>
+                <w:webHidden/>
               </w:rPr>
               <w:fldChar w:fldCharType="separate"/>
             </w:r>
@@ -975,8 +915,6 @@
                 <w:rFonts w:ascii="Aptos" w:hAnsi="Aptos"/>
                 <w:noProof/>
                 <w:webHidden/>
-                <w:sz w:val="22"/>
-                <w:szCs w:val="22"/>
               </w:rPr>
               <w:t>4</w:t>
             </w:r>
@@ -985,8 +923,6 @@
                 <w:rFonts w:ascii="Aptos" w:hAnsi="Aptos"/>
                 <w:noProof/>
                 <w:webHidden/>
-                <w:sz w:val="22"/>
-                <w:szCs w:val="22"/>
               </w:rPr>
               <w:fldChar w:fldCharType="end"/>
             </w:r>
@@ -1004,20 +940,18 @@
               <w:iCs w:val="0"/>
               <w:noProof/>
               <w:kern w:val="2"/>
-              <w:sz w:val="22"/>
-              <w:szCs w:val="22"/>
+              <w:sz w:val="24"/>
+              <w:szCs w:val="24"/>
               <w:lang w:val="sk-SK" w:eastAsia="sk-SK"/>
               <w14:ligatures w14:val="standardContextual"/>
             </w:rPr>
           </w:pPr>
-          <w:hyperlink w:anchor="_Toc192274628" w:history="1">
+          <w:hyperlink w:anchor="_Toc192352383" w:history="1">
             <w:r>
               <w:rPr>
                 <w:rStyle w:val="Hypertextovprepojenie"/>
                 <w:rFonts w:ascii="Aptos" w:hAnsi="Aptos"/>
                 <w:noProof/>
-                <w:sz w:val="22"/>
-                <w:szCs w:val="22"/>
                 <w:lang w:val="sk-SK"/>
               </w:rPr>
               <w:t>Jan</w:t>
@@ -1027,8 +961,6 @@
                 <w:rFonts w:ascii="Aptos" w:hAnsi="Aptos"/>
                 <w:noProof/>
                 <w:webHidden/>
-                <w:sz w:val="22"/>
-                <w:szCs w:val="22"/>
               </w:rPr>
               <w:tab/>
             </w:r>
@@ -1037,8 +969,6 @@
                 <w:rFonts w:ascii="Aptos" w:hAnsi="Aptos"/>
                 <w:noProof/>
                 <w:webHidden/>
-                <w:sz w:val="22"/>
-                <w:szCs w:val="22"/>
               </w:rPr>
               <w:fldChar w:fldCharType="begin"/>
             </w:r>
@@ -1047,27 +977,21 @@
                 <w:rFonts w:ascii="Aptos" w:hAnsi="Aptos"/>
                 <w:noProof/>
                 <w:webHidden/>
-                <w:sz w:val="22"/>
-                <w:szCs w:val="22"/>
-              </w:rPr>
-              <w:instrText xml:space="preserve"> PAGEREF _Toc192274628 \h </w:instrText>
-            </w:r>
-            <w:r>
-              <w:rPr>
-                <w:rFonts w:ascii="Aptos" w:hAnsi="Aptos"/>
-                <w:noProof/>
-                <w:webHidden/>
-                <w:sz w:val="22"/>
-                <w:szCs w:val="22"/>
-              </w:rPr>
-            </w:r>
-            <w:r>
-              <w:rPr>
-                <w:rFonts w:ascii="Aptos" w:hAnsi="Aptos"/>
-                <w:noProof/>
-                <w:webHidden/>
-                <w:sz w:val="22"/>
-                <w:szCs w:val="22"/>
+              </w:rPr>
+              <w:instrText xml:space="preserve"> PAGEREF _Toc192352383 \h </w:instrText>
+            </w:r>
+            <w:r>
+              <w:rPr>
+                <w:rFonts w:ascii="Aptos" w:hAnsi="Aptos"/>
+                <w:noProof/>
+                <w:webHidden/>
+              </w:rPr>
+            </w:r>
+            <w:r>
+              <w:rPr>
+                <w:rFonts w:ascii="Aptos" w:hAnsi="Aptos"/>
+                <w:noProof/>
+                <w:webHidden/>
               </w:rPr>
               <w:fldChar w:fldCharType="separate"/>
             </w:r>
@@ -1076,8 +1000,6 @@
                 <w:rFonts w:ascii="Aptos" w:hAnsi="Aptos"/>
                 <w:noProof/>
                 <w:webHidden/>
-                <w:sz w:val="22"/>
-                <w:szCs w:val="22"/>
               </w:rPr>
               <w:t>5</w:t>
             </w:r>
@@ -1086,8 +1008,6 @@
                 <w:rFonts w:ascii="Aptos" w:hAnsi="Aptos"/>
                 <w:noProof/>
                 <w:webHidden/>
-                <w:sz w:val="22"/>
-                <w:szCs w:val="22"/>
               </w:rPr>
               <w:fldChar w:fldCharType="end"/>
             </w:r>
@@ -1105,20 +1025,18 @@
               <w:iCs w:val="0"/>
               <w:noProof/>
               <w:kern w:val="2"/>
-              <w:sz w:val="22"/>
-              <w:szCs w:val="22"/>
+              <w:sz w:val="24"/>
+              <w:szCs w:val="24"/>
               <w:lang w:val="sk-SK" w:eastAsia="sk-SK"/>
               <w14:ligatures w14:val="standardContextual"/>
             </w:rPr>
           </w:pPr>
-          <w:hyperlink w:anchor="_Toc192274629" w:history="1">
+          <w:hyperlink w:anchor="_Toc192352384" w:history="1">
             <w:r>
               <w:rPr>
                 <w:rStyle w:val="Hypertextovprepojenie"/>
                 <w:rFonts w:ascii="Aptos" w:hAnsi="Aptos"/>
                 <w:noProof/>
-                <w:sz w:val="22"/>
-                <w:szCs w:val="22"/>
                 <w:lang w:val="sk-SK"/>
               </w:rPr>
               <w:t>EmpiricalGenerator</w:t>
@@ -1128,8 +1046,6 @@
                 <w:rFonts w:ascii="Aptos" w:hAnsi="Aptos"/>
                 <w:noProof/>
                 <w:webHidden/>
-                <w:sz w:val="22"/>
-                <w:szCs w:val="22"/>
               </w:rPr>
               <w:tab/>
             </w:r>
@@ -1138,8 +1054,6 @@
                 <w:rFonts w:ascii="Aptos" w:hAnsi="Aptos"/>
                 <w:noProof/>
                 <w:webHidden/>
-                <w:sz w:val="22"/>
-                <w:szCs w:val="22"/>
               </w:rPr>
               <w:fldChar w:fldCharType="begin"/>
             </w:r>
@@ -1148,27 +1062,21 @@
                 <w:rFonts w:ascii="Aptos" w:hAnsi="Aptos"/>
                 <w:noProof/>
                 <w:webHidden/>
-                <w:sz w:val="22"/>
-                <w:szCs w:val="22"/>
-              </w:rPr>
-              <w:instrText xml:space="preserve"> PAGEREF _Toc192274629 \h </w:instrText>
-            </w:r>
-            <w:r>
-              <w:rPr>
-                <w:rFonts w:ascii="Aptos" w:hAnsi="Aptos"/>
-                <w:noProof/>
-                <w:webHidden/>
-                <w:sz w:val="22"/>
-                <w:szCs w:val="22"/>
-              </w:rPr>
-            </w:r>
-            <w:r>
-              <w:rPr>
-                <w:rFonts w:ascii="Aptos" w:hAnsi="Aptos"/>
-                <w:noProof/>
-                <w:webHidden/>
-                <w:sz w:val="22"/>
-                <w:szCs w:val="22"/>
+              </w:rPr>
+              <w:instrText xml:space="preserve"> PAGEREF _Toc192352384 \h </w:instrText>
+            </w:r>
+            <w:r>
+              <w:rPr>
+                <w:rFonts w:ascii="Aptos" w:hAnsi="Aptos"/>
+                <w:noProof/>
+                <w:webHidden/>
+              </w:rPr>
+            </w:r>
+            <w:r>
+              <w:rPr>
+                <w:rFonts w:ascii="Aptos" w:hAnsi="Aptos"/>
+                <w:noProof/>
+                <w:webHidden/>
               </w:rPr>
               <w:fldChar w:fldCharType="separate"/>
             </w:r>
@@ -1177,8 +1085,6 @@
                 <w:rFonts w:ascii="Aptos" w:hAnsi="Aptos"/>
                 <w:noProof/>
                 <w:webHidden/>
-                <w:sz w:val="22"/>
-                <w:szCs w:val="22"/>
               </w:rPr>
               <w:t>5</w:t>
             </w:r>
@@ -1187,8 +1093,6 @@
                 <w:rFonts w:ascii="Aptos" w:hAnsi="Aptos"/>
                 <w:noProof/>
                 <w:webHidden/>
-                <w:sz w:val="22"/>
-                <w:szCs w:val="22"/>
               </w:rPr>
               <w:fldChar w:fldCharType="end"/>
             </w:r>
@@ -1206,20 +1110,18 @@
               <w:iCs w:val="0"/>
               <w:noProof/>
               <w:kern w:val="2"/>
-              <w:sz w:val="22"/>
-              <w:szCs w:val="22"/>
+              <w:sz w:val="24"/>
+              <w:szCs w:val="24"/>
               <w:lang w:val="sk-SK" w:eastAsia="sk-SK"/>
               <w14:ligatures w14:val="standardContextual"/>
             </w:rPr>
           </w:pPr>
-          <w:hyperlink w:anchor="_Toc192274630" w:history="1">
+          <w:hyperlink w:anchor="_Toc192352385" w:history="1">
             <w:r>
               <w:rPr>
                 <w:rStyle w:val="Hypertextovprepojenie"/>
                 <w:rFonts w:ascii="Aptos" w:hAnsi="Aptos"/>
                 <w:noProof/>
-                <w:sz w:val="22"/>
-                <w:szCs w:val="22"/>
                 <w:lang w:val="sk-SK"/>
               </w:rPr>
               <w:t>DiscreteEmpirical</w:t>
@@ -1229,8 +1131,6 @@
                 <w:rFonts w:ascii="Aptos" w:hAnsi="Aptos"/>
                 <w:noProof/>
                 <w:webHidden/>
-                <w:sz w:val="22"/>
-                <w:szCs w:val="22"/>
               </w:rPr>
               <w:tab/>
             </w:r>
@@ -1239,8 +1139,6 @@
                 <w:rFonts w:ascii="Aptos" w:hAnsi="Aptos"/>
                 <w:noProof/>
                 <w:webHidden/>
-                <w:sz w:val="22"/>
-                <w:szCs w:val="22"/>
               </w:rPr>
               <w:fldChar w:fldCharType="begin"/>
             </w:r>
@@ -1249,27 +1147,21 @@
                 <w:rFonts w:ascii="Aptos" w:hAnsi="Aptos"/>
                 <w:noProof/>
                 <w:webHidden/>
-                <w:sz w:val="22"/>
-                <w:szCs w:val="22"/>
-              </w:rPr>
-              <w:instrText xml:space="preserve"> PAGEREF _Toc192274630 \h </w:instrText>
-            </w:r>
-            <w:r>
-              <w:rPr>
-                <w:rFonts w:ascii="Aptos" w:hAnsi="Aptos"/>
-                <w:noProof/>
-                <w:webHidden/>
-                <w:sz w:val="22"/>
-                <w:szCs w:val="22"/>
-              </w:rPr>
-            </w:r>
-            <w:r>
-              <w:rPr>
-                <w:rFonts w:ascii="Aptos" w:hAnsi="Aptos"/>
-                <w:noProof/>
-                <w:webHidden/>
-                <w:sz w:val="22"/>
-                <w:szCs w:val="22"/>
+              </w:rPr>
+              <w:instrText xml:space="preserve"> PAGEREF _Toc192352385 \h </w:instrText>
+            </w:r>
+            <w:r>
+              <w:rPr>
+                <w:rFonts w:ascii="Aptos" w:hAnsi="Aptos"/>
+                <w:noProof/>
+                <w:webHidden/>
+              </w:rPr>
+            </w:r>
+            <w:r>
+              <w:rPr>
+                <w:rFonts w:ascii="Aptos" w:hAnsi="Aptos"/>
+                <w:noProof/>
+                <w:webHidden/>
               </w:rPr>
               <w:fldChar w:fldCharType="separate"/>
             </w:r>
@@ -1278,8 +1170,6 @@
                 <w:rFonts w:ascii="Aptos" w:hAnsi="Aptos"/>
                 <w:noProof/>
                 <w:webHidden/>
-                <w:sz w:val="22"/>
-                <w:szCs w:val="22"/>
               </w:rPr>
               <w:t>5</w:t>
             </w:r>
@@ -1288,8 +1178,6 @@
                 <w:rFonts w:ascii="Aptos" w:hAnsi="Aptos"/>
                 <w:noProof/>
                 <w:webHidden/>
-                <w:sz w:val="22"/>
-                <w:szCs w:val="22"/>
               </w:rPr>
               <w:fldChar w:fldCharType="end"/>
             </w:r>
@@ -1307,20 +1195,18 @@
               <w:iCs w:val="0"/>
               <w:noProof/>
               <w:kern w:val="2"/>
-              <w:sz w:val="22"/>
-              <w:szCs w:val="22"/>
+              <w:sz w:val="24"/>
+              <w:szCs w:val="24"/>
               <w:lang w:val="sk-SK" w:eastAsia="sk-SK"/>
               <w14:ligatures w14:val="standardContextual"/>
             </w:rPr>
           </w:pPr>
-          <w:hyperlink w:anchor="_Toc192274631" w:history="1">
+          <w:hyperlink w:anchor="_Toc192352386" w:history="1">
             <w:r>
               <w:rPr>
                 <w:rStyle w:val="Hypertextovprepojenie"/>
                 <w:rFonts w:ascii="Aptos" w:hAnsi="Aptos"/>
                 <w:noProof/>
-                <w:sz w:val="22"/>
-                <w:szCs w:val="22"/>
                 <w:lang w:val="sk-SK"/>
               </w:rPr>
               <w:t>ContinousEmpirical</w:t>
@@ -1330,8 +1216,6 @@
                 <w:rFonts w:ascii="Aptos" w:hAnsi="Aptos"/>
                 <w:noProof/>
                 <w:webHidden/>
-                <w:sz w:val="22"/>
-                <w:szCs w:val="22"/>
               </w:rPr>
               <w:tab/>
             </w:r>
@@ -1340,8 +1224,6 @@
                 <w:rFonts w:ascii="Aptos" w:hAnsi="Aptos"/>
                 <w:noProof/>
                 <w:webHidden/>
-                <w:sz w:val="22"/>
-                <w:szCs w:val="22"/>
               </w:rPr>
               <w:fldChar w:fldCharType="begin"/>
             </w:r>
@@ -1350,27 +1232,21 @@
                 <w:rFonts w:ascii="Aptos" w:hAnsi="Aptos"/>
                 <w:noProof/>
                 <w:webHidden/>
-                <w:sz w:val="22"/>
-                <w:szCs w:val="22"/>
-              </w:rPr>
-              <w:instrText xml:space="preserve"> PAGEREF _Toc192274631 \h </w:instrText>
-            </w:r>
-            <w:r>
-              <w:rPr>
-                <w:rFonts w:ascii="Aptos" w:hAnsi="Aptos"/>
-                <w:noProof/>
-                <w:webHidden/>
-                <w:sz w:val="22"/>
-                <w:szCs w:val="22"/>
-              </w:rPr>
-            </w:r>
-            <w:r>
-              <w:rPr>
-                <w:rFonts w:ascii="Aptos" w:hAnsi="Aptos"/>
-                <w:noProof/>
-                <w:webHidden/>
-                <w:sz w:val="22"/>
-                <w:szCs w:val="22"/>
+              </w:rPr>
+              <w:instrText xml:space="preserve"> PAGEREF _Toc192352386 \h </w:instrText>
+            </w:r>
+            <w:r>
+              <w:rPr>
+                <w:rFonts w:ascii="Aptos" w:hAnsi="Aptos"/>
+                <w:noProof/>
+                <w:webHidden/>
+              </w:rPr>
+            </w:r>
+            <w:r>
+              <w:rPr>
+                <w:rFonts w:ascii="Aptos" w:hAnsi="Aptos"/>
+                <w:noProof/>
+                <w:webHidden/>
               </w:rPr>
               <w:fldChar w:fldCharType="separate"/>
             </w:r>
@@ -1379,8 +1255,6 @@
                 <w:rFonts w:ascii="Aptos" w:hAnsi="Aptos"/>
                 <w:noProof/>
                 <w:webHidden/>
-                <w:sz w:val="22"/>
-                <w:szCs w:val="22"/>
               </w:rPr>
               <w:t>5</w:t>
             </w:r>
@@ -1389,8 +1263,6 @@
                 <w:rFonts w:ascii="Aptos" w:hAnsi="Aptos"/>
                 <w:noProof/>
                 <w:webHidden/>
-                <w:sz w:val="22"/>
-                <w:szCs w:val="22"/>
               </w:rPr>
               <w:fldChar w:fldCharType="end"/>
             </w:r>
@@ -1408,20 +1280,18 @@
               <w:iCs w:val="0"/>
               <w:noProof/>
               <w:kern w:val="2"/>
-              <w:sz w:val="22"/>
-              <w:szCs w:val="22"/>
+              <w:sz w:val="24"/>
+              <w:szCs w:val="24"/>
               <w:lang w:val="sk-SK" w:eastAsia="sk-SK"/>
               <w14:ligatures w14:val="standardContextual"/>
             </w:rPr>
           </w:pPr>
-          <w:hyperlink w:anchor="_Toc192274632" w:history="1">
+          <w:hyperlink w:anchor="_Toc192352387" w:history="1">
             <w:r>
               <w:rPr>
                 <w:rStyle w:val="Hypertextovprepojenie"/>
                 <w:rFonts w:ascii="Aptos" w:hAnsi="Aptos"/>
                 <w:noProof/>
-                <w:sz w:val="22"/>
-                <w:szCs w:val="22"/>
                 <w:lang w:val="sk-SK"/>
               </w:rPr>
               <w:t>UniformGenerator</w:t>
@@ -1431,8 +1301,6 @@
                 <w:rFonts w:ascii="Aptos" w:hAnsi="Aptos"/>
                 <w:noProof/>
                 <w:webHidden/>
-                <w:sz w:val="22"/>
-                <w:szCs w:val="22"/>
               </w:rPr>
               <w:tab/>
             </w:r>
@@ -1441,8 +1309,6 @@
                 <w:rFonts w:ascii="Aptos" w:hAnsi="Aptos"/>
                 <w:noProof/>
                 <w:webHidden/>
-                <w:sz w:val="22"/>
-                <w:szCs w:val="22"/>
               </w:rPr>
               <w:fldChar w:fldCharType="begin"/>
             </w:r>
@@ -1451,27 +1317,21 @@
                 <w:rFonts w:ascii="Aptos" w:hAnsi="Aptos"/>
                 <w:noProof/>
                 <w:webHidden/>
-                <w:sz w:val="22"/>
-                <w:szCs w:val="22"/>
-              </w:rPr>
-              <w:instrText xml:space="preserve"> PAGEREF _Toc192274632 \h </w:instrText>
-            </w:r>
-            <w:r>
-              <w:rPr>
-                <w:rFonts w:ascii="Aptos" w:hAnsi="Aptos"/>
-                <w:noProof/>
-                <w:webHidden/>
-                <w:sz w:val="22"/>
-                <w:szCs w:val="22"/>
-              </w:rPr>
-            </w:r>
-            <w:r>
-              <w:rPr>
-                <w:rFonts w:ascii="Aptos" w:hAnsi="Aptos"/>
-                <w:noProof/>
-                <w:webHidden/>
-                <w:sz w:val="22"/>
-                <w:szCs w:val="22"/>
+              </w:rPr>
+              <w:instrText xml:space="preserve"> PAGEREF _Toc192352387 \h </w:instrText>
+            </w:r>
+            <w:r>
+              <w:rPr>
+                <w:rFonts w:ascii="Aptos" w:hAnsi="Aptos"/>
+                <w:noProof/>
+                <w:webHidden/>
+              </w:rPr>
+            </w:r>
+            <w:r>
+              <w:rPr>
+                <w:rFonts w:ascii="Aptos" w:hAnsi="Aptos"/>
+                <w:noProof/>
+                <w:webHidden/>
               </w:rPr>
               <w:fldChar w:fldCharType="separate"/>
             </w:r>
@@ -1480,8 +1340,6 @@
                 <w:rFonts w:ascii="Aptos" w:hAnsi="Aptos"/>
                 <w:noProof/>
                 <w:webHidden/>
-                <w:sz w:val="22"/>
-                <w:szCs w:val="22"/>
               </w:rPr>
               <w:t>5</w:t>
             </w:r>
@@ -1490,8 +1348,6 @@
                 <w:rFonts w:ascii="Aptos" w:hAnsi="Aptos"/>
                 <w:noProof/>
                 <w:webHidden/>
-                <w:sz w:val="22"/>
-                <w:szCs w:val="22"/>
               </w:rPr>
               <w:fldChar w:fldCharType="end"/>
             </w:r>
@@ -1509,20 +1365,18 @@
               <w:iCs w:val="0"/>
               <w:noProof/>
               <w:kern w:val="2"/>
-              <w:sz w:val="22"/>
-              <w:szCs w:val="22"/>
+              <w:sz w:val="24"/>
+              <w:szCs w:val="24"/>
               <w:lang w:val="sk-SK" w:eastAsia="sk-SK"/>
               <w14:ligatures w14:val="standardContextual"/>
             </w:rPr>
           </w:pPr>
-          <w:hyperlink w:anchor="_Toc192274633" w:history="1">
+          <w:hyperlink w:anchor="_Toc192352388" w:history="1">
             <w:r>
               <w:rPr>
                 <w:rStyle w:val="Hypertextovprepojenie"/>
                 <w:rFonts w:ascii="Aptos" w:hAnsi="Aptos"/>
                 <w:noProof/>
-                <w:sz w:val="22"/>
-                <w:szCs w:val="22"/>
                 <w:lang w:val="sk-SK"/>
               </w:rPr>
               <w:t>DiscreteUniform</w:t>
@@ -1532,8 +1386,6 @@
                 <w:rFonts w:ascii="Aptos" w:hAnsi="Aptos"/>
                 <w:noProof/>
                 <w:webHidden/>
-                <w:sz w:val="22"/>
-                <w:szCs w:val="22"/>
               </w:rPr>
               <w:tab/>
             </w:r>
@@ -1542,8 +1394,6 @@
                 <w:rFonts w:ascii="Aptos" w:hAnsi="Aptos"/>
                 <w:noProof/>
                 <w:webHidden/>
-                <w:sz w:val="22"/>
-                <w:szCs w:val="22"/>
               </w:rPr>
               <w:fldChar w:fldCharType="begin"/>
             </w:r>
@@ -1552,27 +1402,21 @@
                 <w:rFonts w:ascii="Aptos" w:hAnsi="Aptos"/>
                 <w:noProof/>
                 <w:webHidden/>
-                <w:sz w:val="22"/>
-                <w:szCs w:val="22"/>
-              </w:rPr>
-              <w:instrText xml:space="preserve"> PAGEREF _Toc192274633 \h </w:instrText>
-            </w:r>
-            <w:r>
-              <w:rPr>
-                <w:rFonts w:ascii="Aptos" w:hAnsi="Aptos"/>
-                <w:noProof/>
-                <w:webHidden/>
-                <w:sz w:val="22"/>
-                <w:szCs w:val="22"/>
-              </w:rPr>
-            </w:r>
-            <w:r>
-              <w:rPr>
-                <w:rFonts w:ascii="Aptos" w:hAnsi="Aptos"/>
-                <w:noProof/>
-                <w:webHidden/>
-                <w:sz w:val="22"/>
-                <w:szCs w:val="22"/>
+              </w:rPr>
+              <w:instrText xml:space="preserve"> PAGEREF _Toc192352388 \h </w:instrText>
+            </w:r>
+            <w:r>
+              <w:rPr>
+                <w:rFonts w:ascii="Aptos" w:hAnsi="Aptos"/>
+                <w:noProof/>
+                <w:webHidden/>
+              </w:rPr>
+            </w:r>
+            <w:r>
+              <w:rPr>
+                <w:rFonts w:ascii="Aptos" w:hAnsi="Aptos"/>
+                <w:noProof/>
+                <w:webHidden/>
               </w:rPr>
               <w:fldChar w:fldCharType="separate"/>
             </w:r>
@@ -1581,8 +1425,6 @@
                 <w:rFonts w:ascii="Aptos" w:hAnsi="Aptos"/>
                 <w:noProof/>
                 <w:webHidden/>
-                <w:sz w:val="22"/>
-                <w:szCs w:val="22"/>
               </w:rPr>
               <w:t>5</w:t>
             </w:r>
@@ -1591,8 +1433,6 @@
                 <w:rFonts w:ascii="Aptos" w:hAnsi="Aptos"/>
                 <w:noProof/>
                 <w:webHidden/>
-                <w:sz w:val="22"/>
-                <w:szCs w:val="22"/>
               </w:rPr>
               <w:fldChar w:fldCharType="end"/>
             </w:r>
@@ -1610,20 +1450,18 @@
               <w:iCs w:val="0"/>
               <w:noProof/>
               <w:kern w:val="2"/>
-              <w:sz w:val="22"/>
-              <w:szCs w:val="22"/>
+              <w:sz w:val="24"/>
+              <w:szCs w:val="24"/>
               <w:lang w:val="sk-SK" w:eastAsia="sk-SK"/>
               <w14:ligatures w14:val="standardContextual"/>
             </w:rPr>
           </w:pPr>
-          <w:hyperlink w:anchor="_Toc192274634" w:history="1">
+          <w:hyperlink w:anchor="_Toc192352389" w:history="1">
             <w:r>
               <w:rPr>
                 <w:rStyle w:val="Hypertextovprepojenie"/>
                 <w:rFonts w:ascii="Aptos" w:hAnsi="Aptos"/>
                 <w:noProof/>
-                <w:sz w:val="22"/>
-                <w:szCs w:val="22"/>
                 <w:lang w:val="sk-SK"/>
               </w:rPr>
               <w:t>ContinousUniform</w:t>
@@ -1633,8 +1471,6 @@
                 <w:rFonts w:ascii="Aptos" w:hAnsi="Aptos"/>
                 <w:noProof/>
                 <w:webHidden/>
-                <w:sz w:val="22"/>
-                <w:szCs w:val="22"/>
               </w:rPr>
               <w:tab/>
             </w:r>
@@ -1643,8 +1479,6 @@
                 <w:rFonts w:ascii="Aptos" w:hAnsi="Aptos"/>
                 <w:noProof/>
                 <w:webHidden/>
-                <w:sz w:val="22"/>
-                <w:szCs w:val="22"/>
               </w:rPr>
               <w:fldChar w:fldCharType="begin"/>
             </w:r>
@@ -1653,27 +1487,21 @@
                 <w:rFonts w:ascii="Aptos" w:hAnsi="Aptos"/>
                 <w:noProof/>
                 <w:webHidden/>
-                <w:sz w:val="22"/>
-                <w:szCs w:val="22"/>
-              </w:rPr>
-              <w:instrText xml:space="preserve"> PAGEREF _Toc192274634 \h </w:instrText>
-            </w:r>
-            <w:r>
-              <w:rPr>
-                <w:rFonts w:ascii="Aptos" w:hAnsi="Aptos"/>
-                <w:noProof/>
-                <w:webHidden/>
-                <w:sz w:val="22"/>
-                <w:szCs w:val="22"/>
-              </w:rPr>
-            </w:r>
-            <w:r>
-              <w:rPr>
-                <w:rFonts w:ascii="Aptos" w:hAnsi="Aptos"/>
-                <w:noProof/>
-                <w:webHidden/>
-                <w:sz w:val="22"/>
-                <w:szCs w:val="22"/>
+              </w:rPr>
+              <w:instrText xml:space="preserve"> PAGEREF _Toc192352389 \h </w:instrText>
+            </w:r>
+            <w:r>
+              <w:rPr>
+                <w:rFonts w:ascii="Aptos" w:hAnsi="Aptos"/>
+                <w:noProof/>
+                <w:webHidden/>
+              </w:rPr>
+            </w:r>
+            <w:r>
+              <w:rPr>
+                <w:rFonts w:ascii="Aptos" w:hAnsi="Aptos"/>
+                <w:noProof/>
+                <w:webHidden/>
               </w:rPr>
               <w:fldChar w:fldCharType="separate"/>
             </w:r>
@@ -1682,8 +1510,6 @@
                 <w:rFonts w:ascii="Aptos" w:hAnsi="Aptos"/>
                 <w:noProof/>
                 <w:webHidden/>
-                <w:sz w:val="22"/>
-                <w:szCs w:val="22"/>
               </w:rPr>
               <w:t>5</w:t>
             </w:r>
@@ -1692,8 +1518,6 @@
                 <w:rFonts w:ascii="Aptos" w:hAnsi="Aptos"/>
                 <w:noProof/>
                 <w:webHidden/>
-                <w:sz w:val="22"/>
-                <w:szCs w:val="22"/>
               </w:rPr>
               <w:fldChar w:fldCharType="end"/>
             </w:r>
@@ -1710,20 +1534,18 @@
               <w:smallCaps w:val="0"/>
               <w:noProof/>
               <w:kern w:val="2"/>
-              <w:sz w:val="22"/>
-              <w:szCs w:val="22"/>
+              <w:sz w:val="24"/>
+              <w:szCs w:val="24"/>
               <w:lang w:val="sk-SK" w:eastAsia="sk-SK"/>
               <w14:ligatures w14:val="standardContextual"/>
             </w:rPr>
           </w:pPr>
-          <w:hyperlink w:anchor="_Toc192274635" w:history="1">
+          <w:hyperlink w:anchor="_Toc192352390" w:history="1">
             <w:r>
               <w:rPr>
                 <w:rStyle w:val="Hypertextovprepojenie"/>
                 <w:rFonts w:ascii="Aptos" w:hAnsi="Aptos"/>
                 <w:noProof/>
-                <w:sz w:val="22"/>
-                <w:szCs w:val="22"/>
                 <w:lang w:val="sk-SK"/>
               </w:rPr>
               <w:t>Modul MonteCarloLib</w:t>
@@ -1733,8 +1555,6 @@
                 <w:rFonts w:ascii="Aptos" w:hAnsi="Aptos"/>
                 <w:noProof/>
                 <w:webHidden/>
-                <w:sz w:val="22"/>
-                <w:szCs w:val="22"/>
               </w:rPr>
               <w:tab/>
             </w:r>
@@ -1743,8 +1563,6 @@
                 <w:rFonts w:ascii="Aptos" w:hAnsi="Aptos"/>
                 <w:noProof/>
                 <w:webHidden/>
-                <w:sz w:val="22"/>
-                <w:szCs w:val="22"/>
               </w:rPr>
               <w:fldChar w:fldCharType="begin"/>
             </w:r>
@@ -1753,27 +1571,21 @@
                 <w:rFonts w:ascii="Aptos" w:hAnsi="Aptos"/>
                 <w:noProof/>
                 <w:webHidden/>
-                <w:sz w:val="22"/>
-                <w:szCs w:val="22"/>
-              </w:rPr>
-              <w:instrText xml:space="preserve"> PAGEREF _Toc192274635 \h </w:instrText>
-            </w:r>
-            <w:r>
-              <w:rPr>
-                <w:rFonts w:ascii="Aptos" w:hAnsi="Aptos"/>
-                <w:noProof/>
-                <w:webHidden/>
-                <w:sz w:val="22"/>
-                <w:szCs w:val="22"/>
-              </w:rPr>
-            </w:r>
-            <w:r>
-              <w:rPr>
-                <w:rFonts w:ascii="Aptos" w:hAnsi="Aptos"/>
-                <w:noProof/>
-                <w:webHidden/>
-                <w:sz w:val="22"/>
-                <w:szCs w:val="22"/>
+              </w:rPr>
+              <w:instrText xml:space="preserve"> PAGEREF _Toc192352390 \h </w:instrText>
+            </w:r>
+            <w:r>
+              <w:rPr>
+                <w:rFonts w:ascii="Aptos" w:hAnsi="Aptos"/>
+                <w:noProof/>
+                <w:webHidden/>
+              </w:rPr>
+            </w:r>
+            <w:r>
+              <w:rPr>
+                <w:rFonts w:ascii="Aptos" w:hAnsi="Aptos"/>
+                <w:noProof/>
+                <w:webHidden/>
               </w:rPr>
               <w:fldChar w:fldCharType="separate"/>
             </w:r>
@@ -1782,8 +1594,6 @@
                 <w:rFonts w:ascii="Aptos" w:hAnsi="Aptos"/>
                 <w:noProof/>
                 <w:webHidden/>
-                <w:sz w:val="22"/>
-                <w:szCs w:val="22"/>
               </w:rPr>
               <w:t>5</w:t>
             </w:r>
@@ -1792,8 +1602,6 @@
                 <w:rFonts w:ascii="Aptos" w:hAnsi="Aptos"/>
                 <w:noProof/>
                 <w:webHidden/>
-                <w:sz w:val="22"/>
-                <w:szCs w:val="22"/>
               </w:rPr>
               <w:fldChar w:fldCharType="end"/>
             </w:r>
@@ -1810,20 +1618,18 @@
               <w:smallCaps w:val="0"/>
               <w:noProof/>
               <w:kern w:val="2"/>
-              <w:sz w:val="22"/>
-              <w:szCs w:val="22"/>
+              <w:sz w:val="24"/>
+              <w:szCs w:val="24"/>
               <w:lang w:val="sk-SK" w:eastAsia="sk-SK"/>
               <w14:ligatures w14:val="standardContextual"/>
             </w:rPr>
           </w:pPr>
-          <w:hyperlink w:anchor="_Toc192274636" w:history="1">
+          <w:hyperlink w:anchor="_Toc192352391" w:history="1">
             <w:r>
               <w:rPr>
                 <w:rStyle w:val="Hypertextovprepojenie"/>
                 <w:rFonts w:ascii="Aptos" w:hAnsi="Aptos"/>
                 <w:noProof/>
-                <w:sz w:val="22"/>
-                <w:szCs w:val="22"/>
                 <w:lang w:val="sk-SK"/>
               </w:rPr>
               <w:t>Modul MonteCarloVisualizer</w:t>
@@ -1833,8 +1639,6 @@
                 <w:rFonts w:ascii="Aptos" w:hAnsi="Aptos"/>
                 <w:noProof/>
                 <w:webHidden/>
-                <w:sz w:val="22"/>
-                <w:szCs w:val="22"/>
               </w:rPr>
               <w:tab/>
             </w:r>
@@ -1843,8 +1647,6 @@
                 <w:rFonts w:ascii="Aptos" w:hAnsi="Aptos"/>
                 <w:noProof/>
                 <w:webHidden/>
-                <w:sz w:val="22"/>
-                <w:szCs w:val="22"/>
               </w:rPr>
               <w:fldChar w:fldCharType="begin"/>
             </w:r>
@@ -1853,27 +1655,21 @@
                 <w:rFonts w:ascii="Aptos" w:hAnsi="Aptos"/>
                 <w:noProof/>
                 <w:webHidden/>
-                <w:sz w:val="22"/>
-                <w:szCs w:val="22"/>
-              </w:rPr>
-              <w:instrText xml:space="preserve"> PAGEREF _Toc192274636 \h </w:instrText>
-            </w:r>
-            <w:r>
-              <w:rPr>
-                <w:rFonts w:ascii="Aptos" w:hAnsi="Aptos"/>
-                <w:noProof/>
-                <w:webHidden/>
-                <w:sz w:val="22"/>
-                <w:szCs w:val="22"/>
-              </w:rPr>
-            </w:r>
-            <w:r>
-              <w:rPr>
-                <w:rFonts w:ascii="Aptos" w:hAnsi="Aptos"/>
-                <w:noProof/>
-                <w:webHidden/>
-                <w:sz w:val="22"/>
-                <w:szCs w:val="22"/>
+              </w:rPr>
+              <w:instrText xml:space="preserve"> PAGEREF _Toc192352391 \h </w:instrText>
+            </w:r>
+            <w:r>
+              <w:rPr>
+                <w:rFonts w:ascii="Aptos" w:hAnsi="Aptos"/>
+                <w:noProof/>
+                <w:webHidden/>
+              </w:rPr>
+            </w:r>
+            <w:r>
+              <w:rPr>
+                <w:rFonts w:ascii="Aptos" w:hAnsi="Aptos"/>
+                <w:noProof/>
+                <w:webHidden/>
               </w:rPr>
               <w:fldChar w:fldCharType="separate"/>
             </w:r>
@@ -1882,8 +1678,6 @@
                 <w:rFonts w:ascii="Aptos" w:hAnsi="Aptos"/>
                 <w:noProof/>
                 <w:webHidden/>
-                <w:sz w:val="22"/>
-                <w:szCs w:val="22"/>
               </w:rPr>
               <w:t>5</w:t>
             </w:r>
@@ -1892,8 +1686,6 @@
                 <w:rFonts w:ascii="Aptos" w:hAnsi="Aptos"/>
                 <w:noProof/>
                 <w:webHidden/>
-                <w:sz w:val="22"/>
-                <w:szCs w:val="22"/>
               </w:rPr>
               <w:fldChar w:fldCharType="end"/>
             </w:r>
@@ -1912,20 +1704,18 @@
               <w:caps w:val="0"/>
               <w:noProof/>
               <w:kern w:val="2"/>
-              <w:sz w:val="22"/>
-              <w:szCs w:val="22"/>
+              <w:sz w:val="24"/>
+              <w:szCs w:val="24"/>
               <w:lang w:val="sk-SK" w:eastAsia="sk-SK"/>
               <w14:ligatures w14:val="standardContextual"/>
             </w:rPr>
           </w:pPr>
-          <w:hyperlink w:anchor="_Toc192274637" w:history="1">
+          <w:hyperlink w:anchor="_Toc192352392" w:history="1">
             <w:r>
               <w:rPr>
                 <w:rStyle w:val="Hypertextovprepojenie"/>
                 <w:rFonts w:ascii="Aptos" w:hAnsi="Aptos"/>
                 <w:noProof/>
-                <w:sz w:val="22"/>
-                <w:szCs w:val="22"/>
                 <w:lang w:val="sk-SK"/>
               </w:rPr>
               <w:t>Vyhodnotenie experimentov jednotlivých stratégií</w:t>
@@ -1935,8 +1725,6 @@
                 <w:rFonts w:ascii="Aptos" w:hAnsi="Aptos"/>
                 <w:noProof/>
                 <w:webHidden/>
-                <w:sz w:val="22"/>
-                <w:szCs w:val="22"/>
               </w:rPr>
               <w:tab/>
             </w:r>
@@ -1945,8 +1733,6 @@
                 <w:rFonts w:ascii="Aptos" w:hAnsi="Aptos"/>
                 <w:noProof/>
                 <w:webHidden/>
-                <w:sz w:val="22"/>
-                <w:szCs w:val="22"/>
               </w:rPr>
               <w:fldChar w:fldCharType="begin"/>
             </w:r>
@@ -1955,27 +1741,21 @@
                 <w:rFonts w:ascii="Aptos" w:hAnsi="Aptos"/>
                 <w:noProof/>
                 <w:webHidden/>
-                <w:sz w:val="22"/>
-                <w:szCs w:val="22"/>
-              </w:rPr>
-              <w:instrText xml:space="preserve"> PAGEREF _Toc192274637 \h </w:instrText>
-            </w:r>
-            <w:r>
-              <w:rPr>
-                <w:rFonts w:ascii="Aptos" w:hAnsi="Aptos"/>
-                <w:noProof/>
-                <w:webHidden/>
-                <w:sz w:val="22"/>
-                <w:szCs w:val="22"/>
-              </w:rPr>
-            </w:r>
-            <w:r>
-              <w:rPr>
-                <w:rFonts w:ascii="Aptos" w:hAnsi="Aptos"/>
-                <w:noProof/>
-                <w:webHidden/>
-                <w:sz w:val="22"/>
-                <w:szCs w:val="22"/>
+              </w:rPr>
+              <w:instrText xml:space="preserve"> PAGEREF _Toc192352392 \h </w:instrText>
+            </w:r>
+            <w:r>
+              <w:rPr>
+                <w:rFonts w:ascii="Aptos" w:hAnsi="Aptos"/>
+                <w:noProof/>
+                <w:webHidden/>
+              </w:rPr>
+            </w:r>
+            <w:r>
+              <w:rPr>
+                <w:rFonts w:ascii="Aptos" w:hAnsi="Aptos"/>
+                <w:noProof/>
+                <w:webHidden/>
               </w:rPr>
               <w:fldChar w:fldCharType="separate"/>
             </w:r>
@@ -1984,8 +1764,6 @@
                 <w:rFonts w:ascii="Aptos" w:hAnsi="Aptos"/>
                 <w:noProof/>
                 <w:webHidden/>
-                <w:sz w:val="22"/>
-                <w:szCs w:val="22"/>
               </w:rPr>
               <w:t>8</w:t>
             </w:r>
@@ -1994,8 +1772,6 @@
                 <w:rFonts w:ascii="Aptos" w:hAnsi="Aptos"/>
                 <w:noProof/>
                 <w:webHidden/>
-                <w:sz w:val="22"/>
-                <w:szCs w:val="22"/>
               </w:rPr>
               <w:fldChar w:fldCharType="end"/>
             </w:r>
@@ -2012,20 +1788,18 @@
               <w:smallCaps w:val="0"/>
               <w:noProof/>
               <w:kern w:val="2"/>
-              <w:sz w:val="22"/>
-              <w:szCs w:val="22"/>
+              <w:sz w:val="24"/>
+              <w:szCs w:val="24"/>
               <w:lang w:val="sk-SK" w:eastAsia="sk-SK"/>
               <w14:ligatures w14:val="standardContextual"/>
             </w:rPr>
           </w:pPr>
-          <w:hyperlink w:anchor="_Toc192274638" w:history="1">
+          <w:hyperlink w:anchor="_Toc192352393" w:history="1">
             <w:r>
               <w:rPr>
                 <w:rStyle w:val="Hypertextovprepojenie"/>
                 <w:rFonts w:ascii="Aptos" w:hAnsi="Aptos"/>
                 <w:noProof/>
-                <w:sz w:val="22"/>
-                <w:szCs w:val="22"/>
                 <w:lang w:val="sk-SK"/>
               </w:rPr>
               <w:t>Návrh vlastných stratégií</w:t>
@@ -2035,8 +1809,6 @@
                 <w:rFonts w:ascii="Aptos" w:hAnsi="Aptos"/>
                 <w:noProof/>
                 <w:webHidden/>
-                <w:sz w:val="22"/>
-                <w:szCs w:val="22"/>
               </w:rPr>
               <w:tab/>
             </w:r>
@@ -2045,8 +1817,6 @@
                 <w:rFonts w:ascii="Aptos" w:hAnsi="Aptos"/>
                 <w:noProof/>
                 <w:webHidden/>
-                <w:sz w:val="22"/>
-                <w:szCs w:val="22"/>
               </w:rPr>
               <w:fldChar w:fldCharType="begin"/>
             </w:r>
@@ -2055,27 +1825,21 @@
                 <w:rFonts w:ascii="Aptos" w:hAnsi="Aptos"/>
                 <w:noProof/>
                 <w:webHidden/>
-                <w:sz w:val="22"/>
-                <w:szCs w:val="22"/>
-              </w:rPr>
-              <w:instrText xml:space="preserve"> PAGEREF _Toc192274638 \h </w:instrText>
-            </w:r>
-            <w:r>
-              <w:rPr>
-                <w:rFonts w:ascii="Aptos" w:hAnsi="Aptos"/>
-                <w:noProof/>
-                <w:webHidden/>
-                <w:sz w:val="22"/>
-                <w:szCs w:val="22"/>
-              </w:rPr>
-            </w:r>
-            <w:r>
-              <w:rPr>
-                <w:rFonts w:ascii="Aptos" w:hAnsi="Aptos"/>
-                <w:noProof/>
-                <w:webHidden/>
-                <w:sz w:val="22"/>
-                <w:szCs w:val="22"/>
+              </w:rPr>
+              <w:instrText xml:space="preserve"> PAGEREF _Toc192352393 \h </w:instrText>
+            </w:r>
+            <w:r>
+              <w:rPr>
+                <w:rFonts w:ascii="Aptos" w:hAnsi="Aptos"/>
+                <w:noProof/>
+                <w:webHidden/>
+              </w:rPr>
+            </w:r>
+            <w:r>
+              <w:rPr>
+                <w:rFonts w:ascii="Aptos" w:hAnsi="Aptos"/>
+                <w:noProof/>
+                <w:webHidden/>
               </w:rPr>
               <w:fldChar w:fldCharType="separate"/>
             </w:r>
@@ -2084,8 +1848,6 @@
                 <w:rFonts w:ascii="Aptos" w:hAnsi="Aptos"/>
                 <w:noProof/>
                 <w:webHidden/>
-                <w:sz w:val="22"/>
-                <w:szCs w:val="22"/>
               </w:rPr>
               <w:t>8</w:t>
             </w:r>
@@ -2094,8 +1856,6 @@
                 <w:rFonts w:ascii="Aptos" w:hAnsi="Aptos"/>
                 <w:noProof/>
                 <w:webHidden/>
-                <w:sz w:val="22"/>
-                <w:szCs w:val="22"/>
               </w:rPr>
               <w:fldChar w:fldCharType="end"/>
             </w:r>
@@ -2147,12 +1907,19 @@
           <w:rFonts w:ascii="Aptos" w:hAnsi="Aptos"/>
           <w:noProof/>
           <w:kern w:val="2"/>
+          <w:lang w:val="sk-SK" w:eastAsia="sk-SK"/>
+          <w14:ligatures w14:val="standardContextual"/>
+        </w:rPr>
+      </w:pPr>
+      <w:r>
+        <w:rPr>
+          <w:rFonts w:ascii="Aptos" w:hAnsi="Aptos"/>
           <w:sz w:val="22"/>
           <w:szCs w:val="22"/>
-          <w:lang w:val="sk-SK" w:eastAsia="sk-SK"/>
-          <w14:ligatures w14:val="standardContextual"/>
-        </w:rPr>
-      </w:pPr>
+          <w:lang w:val="sk-SK"/>
+        </w:rPr>
+        <w:fldChar w:fldCharType="begin"/>
+      </w:r>
       <w:r>
         <w:rPr>
           <w:rFonts w:ascii="Aptos" w:hAnsi="Aptos"/>
@@ -2160,7 +1927,7 @@
           <w:szCs w:val="22"/>
           <w:lang w:val="sk-SK"/>
         </w:rPr>
-        <w:fldChar w:fldCharType="begin"/>
+        <w:instrText xml:space="preserve"> TOC \h \z \c "Obrázok" </w:instrText>
       </w:r>
       <w:r>
         <w:rPr>
@@ -2169,25 +1936,14 @@
           <w:szCs w:val="22"/>
           <w:lang w:val="sk-SK"/>
         </w:rPr>
-        <w:instrText xml:space="preserve"> TOC \h \z \c "Obrázok" </w:instrText>
-      </w:r>
-      <w:r>
-        <w:rPr>
-          <w:rFonts w:ascii="Aptos" w:hAnsi="Aptos"/>
-          <w:sz w:val="22"/>
-          <w:szCs w:val="22"/>
-          <w:lang w:val="sk-SK"/>
-        </w:rPr>
         <w:fldChar w:fldCharType="separate"/>
       </w:r>
-      <w:hyperlink w:anchor="_Toc192274646" w:history="1">
+      <w:hyperlink w:anchor="_Toc192352394" w:history="1">
         <w:r>
           <w:rPr>
             <w:rStyle w:val="Hypertextovprepojenie"/>
             <w:rFonts w:ascii="Aptos" w:hAnsi="Aptos"/>
             <w:noProof/>
-            <w:sz w:val="22"/>
-            <w:szCs w:val="22"/>
           </w:rPr>
           <w:t>Obrázok 1 Diagram modulov</w:t>
         </w:r>
@@ -2196,8 +1952,6 @@
             <w:rFonts w:ascii="Aptos" w:hAnsi="Aptos"/>
             <w:noProof/>
             <w:webHidden/>
-            <w:sz w:val="22"/>
-            <w:szCs w:val="22"/>
           </w:rPr>
           <w:tab/>
         </w:r>
@@ -2206,8 +1960,6 @@
             <w:rFonts w:ascii="Aptos" w:hAnsi="Aptos"/>
             <w:noProof/>
             <w:webHidden/>
-            <w:sz w:val="22"/>
-            <w:szCs w:val="22"/>
           </w:rPr>
           <w:fldChar w:fldCharType="begin"/>
         </w:r>
@@ -2216,18 +1968,14 @@
             <w:rFonts w:ascii="Aptos" w:hAnsi="Aptos"/>
             <w:noProof/>
             <w:webHidden/>
-            <w:sz w:val="22"/>
-            <w:szCs w:val="22"/>
           </w:rPr>
-          <w:instrText xml:space="preserve"> PAGEREF _Toc192274646 \h </w:instrText>
+          <w:instrText xml:space="preserve"> PAGEREF _Toc192352394 \h </w:instrText>
         </w:r>
         <w:r>
           <w:rPr>
             <w:rFonts w:ascii="Aptos" w:hAnsi="Aptos"/>
             <w:noProof/>
             <w:webHidden/>
-            <w:sz w:val="22"/>
-            <w:szCs w:val="22"/>
           </w:rPr>
         </w:r>
         <w:r>
@@ -2235,8 +1983,6 @@
             <w:rFonts w:ascii="Aptos" w:hAnsi="Aptos"/>
             <w:noProof/>
             <w:webHidden/>
-            <w:sz w:val="22"/>
-            <w:szCs w:val="22"/>
           </w:rPr>
           <w:fldChar w:fldCharType="separate"/>
         </w:r>
@@ -2245,8 +1991,6 @@
             <w:rFonts w:ascii="Aptos" w:hAnsi="Aptos"/>
             <w:noProof/>
             <w:webHidden/>
-            <w:sz w:val="22"/>
-            <w:szCs w:val="22"/>
           </w:rPr>
           <w:t>4</w:t>
         </w:r>
@@ -2255,8 +1999,6 @@
             <w:rFonts w:ascii="Aptos" w:hAnsi="Aptos"/>
             <w:noProof/>
             <w:webHidden/>
-            <w:sz w:val="22"/>
-            <w:szCs w:val="22"/>
           </w:rPr>
           <w:fldChar w:fldCharType="end"/>
         </w:r>
@@ -2272,20 +2014,16 @@
           <w:rFonts w:ascii="Aptos" w:hAnsi="Aptos"/>
           <w:noProof/>
           <w:kern w:val="2"/>
-          <w:sz w:val="22"/>
-          <w:szCs w:val="22"/>
           <w:lang w:val="sk-SK" w:eastAsia="sk-SK"/>
           <w14:ligatures w14:val="standardContextual"/>
         </w:rPr>
       </w:pPr>
-      <w:hyperlink w:anchor="_Toc192274647" w:history="1">
+      <w:hyperlink w:anchor="_Toc192352395" w:history="1">
         <w:r>
           <w:rPr>
             <w:rStyle w:val="Hypertextovprepojenie"/>
             <w:rFonts w:ascii="Aptos" w:hAnsi="Aptos"/>
             <w:noProof/>
-            <w:sz w:val="22"/>
-            <w:szCs w:val="22"/>
           </w:rPr>
           <w:t>Obrázok 2 Okno po behu štandardných stratégii</w:t>
         </w:r>
@@ -2294,8 +2032,6 @@
             <w:rFonts w:ascii="Aptos" w:hAnsi="Aptos"/>
             <w:noProof/>
             <w:webHidden/>
-            <w:sz w:val="22"/>
-            <w:szCs w:val="22"/>
           </w:rPr>
           <w:tab/>
         </w:r>
@@ -2304,8 +2040,6 @@
             <w:rFonts w:ascii="Aptos" w:hAnsi="Aptos"/>
             <w:noProof/>
             <w:webHidden/>
-            <w:sz w:val="22"/>
-            <w:szCs w:val="22"/>
           </w:rPr>
           <w:fldChar w:fldCharType="begin"/>
         </w:r>
@@ -2314,18 +2048,14 @@
             <w:rFonts w:ascii="Aptos" w:hAnsi="Aptos"/>
             <w:noProof/>
             <w:webHidden/>
-            <w:sz w:val="22"/>
-            <w:szCs w:val="22"/>
           </w:rPr>
-          <w:instrText xml:space="preserve"> PAGEREF _Toc192274647 \h </w:instrText>
+          <w:instrText xml:space="preserve"> PAGEREF _Toc192352395 \h </w:instrText>
         </w:r>
         <w:r>
           <w:rPr>
             <w:rFonts w:ascii="Aptos" w:hAnsi="Aptos"/>
             <w:noProof/>
             <w:webHidden/>
-            <w:sz w:val="22"/>
-            <w:szCs w:val="22"/>
           </w:rPr>
         </w:r>
         <w:r>
@@ -2333,8 +2063,6 @@
             <w:rFonts w:ascii="Aptos" w:hAnsi="Aptos"/>
             <w:noProof/>
             <w:webHidden/>
-            <w:sz w:val="22"/>
-            <w:szCs w:val="22"/>
           </w:rPr>
           <w:fldChar w:fldCharType="separate"/>
         </w:r>
@@ -2343,8 +2071,6 @@
             <w:rFonts w:ascii="Aptos" w:hAnsi="Aptos"/>
             <w:noProof/>
             <w:webHidden/>
-            <w:sz w:val="22"/>
-            <w:szCs w:val="22"/>
           </w:rPr>
           <w:t>6</w:t>
         </w:r>
@@ -2353,8 +2079,6 @@
             <w:rFonts w:ascii="Aptos" w:hAnsi="Aptos"/>
             <w:noProof/>
             <w:webHidden/>
-            <w:sz w:val="22"/>
-            <w:szCs w:val="22"/>
           </w:rPr>
           <w:fldChar w:fldCharType="end"/>
         </w:r>
@@ -2370,20 +2094,16 @@
           <w:rFonts w:ascii="Aptos" w:hAnsi="Aptos"/>
           <w:noProof/>
           <w:kern w:val="2"/>
-          <w:sz w:val="22"/>
-          <w:szCs w:val="22"/>
           <w:lang w:val="sk-SK" w:eastAsia="sk-SK"/>
           <w14:ligatures w14:val="standardContextual"/>
         </w:rPr>
       </w:pPr>
-      <w:hyperlink w:anchor="_Toc192274648" w:history="1">
+      <w:hyperlink w:anchor="_Toc192352396" w:history="1">
         <w:r>
           <w:rPr>
             <w:rStyle w:val="Hypertextovprepojenie"/>
             <w:rFonts w:ascii="Aptos" w:hAnsi="Aptos"/>
             <w:noProof/>
-            <w:sz w:val="22"/>
-            <w:szCs w:val="22"/>
           </w:rPr>
           <w:t>Obrázok 3 Okno po behu mojich stratégii</w:t>
         </w:r>
@@ -2392,8 +2112,6 @@
             <w:rFonts w:ascii="Aptos" w:hAnsi="Aptos"/>
             <w:noProof/>
             <w:webHidden/>
-            <w:sz w:val="22"/>
-            <w:szCs w:val="22"/>
           </w:rPr>
           <w:tab/>
         </w:r>
@@ -2402,8 +2120,6 @@
             <w:rFonts w:ascii="Aptos" w:hAnsi="Aptos"/>
             <w:noProof/>
             <w:webHidden/>
-            <w:sz w:val="22"/>
-            <w:szCs w:val="22"/>
           </w:rPr>
           <w:fldChar w:fldCharType="begin"/>
         </w:r>
@@ -2412,18 +2128,14 @@
             <w:rFonts w:ascii="Aptos" w:hAnsi="Aptos"/>
             <w:noProof/>
             <w:webHidden/>
-            <w:sz w:val="22"/>
-            <w:szCs w:val="22"/>
           </w:rPr>
-          <w:instrText xml:space="preserve"> PAGEREF _Toc192274648 \h </w:instrText>
+          <w:instrText xml:space="preserve"> PAGEREF _Toc192352396 \h </w:instrText>
         </w:r>
         <w:r>
           <w:rPr>
             <w:rFonts w:ascii="Aptos" w:hAnsi="Aptos"/>
             <w:noProof/>
             <w:webHidden/>
-            <w:sz w:val="22"/>
-            <w:szCs w:val="22"/>
           </w:rPr>
         </w:r>
         <w:r>
@@ -2431,8 +2143,6 @@
             <w:rFonts w:ascii="Aptos" w:hAnsi="Aptos"/>
             <w:noProof/>
             <w:webHidden/>
-            <w:sz w:val="22"/>
-            <w:szCs w:val="22"/>
           </w:rPr>
           <w:fldChar w:fldCharType="separate"/>
         </w:r>
@@ -2441,8 +2151,6 @@
             <w:rFonts w:ascii="Aptos" w:hAnsi="Aptos"/>
             <w:noProof/>
             <w:webHidden/>
-            <w:sz w:val="22"/>
-            <w:szCs w:val="22"/>
           </w:rPr>
           <w:t>7</w:t>
         </w:r>
@@ -2451,8 +2159,6 @@
             <w:rFonts w:ascii="Aptos" w:hAnsi="Aptos"/>
             <w:noProof/>
             <w:webHidden/>
-            <w:sz w:val="22"/>
-            <w:szCs w:val="22"/>
           </w:rPr>
           <w:fldChar w:fldCharType="end"/>
         </w:r>
@@ -2468,20 +2174,16 @@
           <w:rFonts w:ascii="Aptos" w:hAnsi="Aptos"/>
           <w:noProof/>
           <w:kern w:val="2"/>
-          <w:sz w:val="22"/>
-          <w:szCs w:val="22"/>
           <w:lang w:val="sk-SK" w:eastAsia="sk-SK"/>
           <w14:ligatures w14:val="standardContextual"/>
         </w:rPr>
       </w:pPr>
-      <w:hyperlink w:anchor="_Toc192274649" w:history="1">
+      <w:hyperlink w:anchor="_Toc192352397" w:history="1">
         <w:r>
           <w:rPr>
             <w:rStyle w:val="Hypertextovprepojenie"/>
             <w:rFonts w:ascii="Aptos" w:hAnsi="Aptos"/>
             <w:noProof/>
-            <w:sz w:val="22"/>
-            <w:szCs w:val="22"/>
           </w:rPr>
           <w:t>Obrázok 4 Okno po behu 1 replikácie</w:t>
         </w:r>
@@ -2490,8 +2192,6 @@
             <w:rFonts w:ascii="Aptos" w:hAnsi="Aptos"/>
             <w:noProof/>
             <w:webHidden/>
-            <w:sz w:val="22"/>
-            <w:szCs w:val="22"/>
           </w:rPr>
           <w:tab/>
         </w:r>
@@ -2500,8 +2200,6 @@
             <w:rFonts w:ascii="Aptos" w:hAnsi="Aptos"/>
             <w:noProof/>
             <w:webHidden/>
-            <w:sz w:val="22"/>
-            <w:szCs w:val="22"/>
           </w:rPr>
           <w:fldChar w:fldCharType="begin"/>
         </w:r>
@@ -2510,18 +2208,14 @@
             <w:rFonts w:ascii="Aptos" w:hAnsi="Aptos"/>
             <w:noProof/>
             <w:webHidden/>
-            <w:sz w:val="22"/>
-            <w:szCs w:val="22"/>
           </w:rPr>
-          <w:instrText xml:space="preserve"> PAGEREF _Toc192274649 \h </w:instrText>
+          <w:instrText xml:space="preserve"> PAGEREF _Toc192352397 \h </w:instrText>
         </w:r>
         <w:r>
           <w:rPr>
             <w:rFonts w:ascii="Aptos" w:hAnsi="Aptos"/>
             <w:noProof/>
             <w:webHidden/>
-            <w:sz w:val="22"/>
-            <w:szCs w:val="22"/>
           </w:rPr>
         </w:r>
         <w:r>
@@ -2529,8 +2223,6 @@
             <w:rFonts w:ascii="Aptos" w:hAnsi="Aptos"/>
             <w:noProof/>
             <w:webHidden/>
-            <w:sz w:val="22"/>
-            <w:szCs w:val="22"/>
           </w:rPr>
           <w:fldChar w:fldCharType="separate"/>
         </w:r>
@@ -2539,8 +2231,6 @@
             <w:rFonts w:ascii="Aptos" w:hAnsi="Aptos"/>
             <w:noProof/>
             <w:webHidden/>
-            <w:sz w:val="22"/>
-            <w:szCs w:val="22"/>
           </w:rPr>
           <w:t>7</w:t>
         </w:r>
@@ -2549,8 +2239,6 @@
             <w:rFonts w:ascii="Aptos" w:hAnsi="Aptos"/>
             <w:noProof/>
             <w:webHidden/>
-            <w:sz w:val="22"/>
-            <w:szCs w:val="22"/>
           </w:rPr>
           <w:fldChar w:fldCharType="end"/>
         </w:r>
@@ -2594,7 +2282,7 @@
           <w:lang w:val="sk-SK"/>
         </w:rPr>
       </w:pPr>
-      <w:bookmarkStart w:id="0" w:name="_Toc192274624"/>
+      <w:bookmarkStart w:id="0" w:name="_Toc192352379"/>
       <w:r>
         <w:rPr>
           <w:rFonts w:ascii="Aptos" w:hAnsi="Aptos"/>
@@ -3100,7 +2788,7 @@
           <w:lang w:val="sk-SK"/>
         </w:rPr>
       </w:pPr>
-      <w:bookmarkStart w:id="1" w:name="_Toc192274625"/>
+      <w:bookmarkStart w:id="1" w:name="_Toc192352380"/>
       <w:r>
         <w:rPr>
           <w:rFonts w:ascii="Aptos" w:hAnsi="Aptos"/>
@@ -3275,14 +2963,7 @@
           <w:rFonts w:ascii="Aptos" w:hAnsi="Aptos"/>
           <w:lang w:val="sk-SK"/>
         </w:rPr>
-        <w:t xml:space="preserve">všeobecného </w:t>
-      </w:r>
-      <w:r>
-        <w:rPr>
-          <w:rFonts w:ascii="Aptos" w:hAnsi="Aptos"/>
-          <w:lang w:val="sk-SK"/>
-        </w:rPr>
-        <w:t xml:space="preserve">jadra pre statické modelovanie metódou Monte Carlo </w:t>
+        <w:t xml:space="preserve">všeobecného jadra pre statické modelovanie metódou Monte Carlo </w:t>
       </w:r>
       <w:r>
         <w:rPr>
@@ -3582,7 +3263,7 @@
           <w:lang w:val="sk-SK"/>
         </w:rPr>
       </w:pPr>
-      <w:bookmarkStart w:id="2" w:name="_Toc192274646"/>
+      <w:bookmarkStart w:id="2" w:name="_Toc192352394"/>
       <w:r>
         <w:rPr>
           <w:rFonts w:ascii="Aptos" w:hAnsi="Aptos"/>
@@ -3630,21 +3311,13 @@
     </w:p>
     <w:p>
       <w:pPr>
-        <w:rPr>
-          <w:rFonts w:ascii="Aptos" w:hAnsi="Aptos" w:cs="Aparajita"/>
-          <w:lang w:val="sk-SK"/>
-        </w:rPr>
-      </w:pPr>
-    </w:p>
-    <w:p>
-      <w:pPr>
         <w:pStyle w:val="Nadpis2"/>
         <w:rPr>
           <w:rFonts w:ascii="Aptos" w:hAnsi="Aptos"/>
           <w:lang w:val="sk-SK"/>
         </w:rPr>
       </w:pPr>
-      <w:bookmarkStart w:id="3" w:name="_Toc192274626"/>
+      <w:bookmarkStart w:id="3" w:name="_Toc192352381"/>
       <w:r>
         <w:rPr>
           <w:rFonts w:ascii="Aptos" w:hAnsi="Aptos"/>
@@ -3754,7 +3427,7 @@
           <w:lang w:val="sk-SK"/>
         </w:rPr>
       </w:pPr>
-      <w:bookmarkStart w:id="4" w:name="_Toc192274627"/>
+      <w:bookmarkStart w:id="4" w:name="_Toc192352382"/>
       <w:r>
         <w:rPr>
           <w:lang w:val="sk-SK"/>
@@ -3801,7 +3474,7 @@
           <w:lang w:val="sk-SK"/>
         </w:rPr>
       </w:pPr>
-      <w:bookmarkStart w:id="5" w:name="_Toc192274628"/>
+      <w:bookmarkStart w:id="5" w:name="_Toc192352383"/>
       <w:r>
         <w:rPr>
           <w:lang w:val="sk-SK"/>
@@ -3842,7 +3515,7 @@
           <w:lang w:val="sk-SK"/>
         </w:rPr>
       </w:pPr>
-      <w:bookmarkStart w:id="6" w:name="_Toc192274629"/>
+      <w:bookmarkStart w:id="6" w:name="_Toc192352384"/>
       <w:r>
         <w:rPr>
           <w:lang w:val="sk-SK"/>
@@ -3889,7 +3562,7 @@
           <w:lang w:val="sk-SK"/>
         </w:rPr>
       </w:pPr>
-      <w:bookmarkStart w:id="7" w:name="_Toc192274630"/>
+      <w:bookmarkStart w:id="7" w:name="_Toc192352385"/>
       <w:r>
         <w:rPr>
           <w:lang w:val="sk-SK"/>
@@ -3922,7 +3595,7 @@
           <w:lang w:val="sk-SK"/>
         </w:rPr>
       </w:pPr>
-      <w:bookmarkStart w:id="8" w:name="_Toc192274631"/>
+      <w:bookmarkStart w:id="8" w:name="_Toc192352386"/>
       <w:r>
         <w:rPr>
           <w:lang w:val="sk-SK"/>
@@ -3969,7 +3642,7 @@
           <w:lang w:val="sk-SK"/>
         </w:rPr>
       </w:pPr>
-      <w:bookmarkStart w:id="9" w:name="_Toc192274632"/>
+      <w:bookmarkStart w:id="9" w:name="_Toc192352387"/>
       <w:r>
         <w:rPr>
           <w:lang w:val="sk-SK"/>
@@ -4002,7 +3675,7 @@
           <w:lang w:val="sk-SK"/>
         </w:rPr>
       </w:pPr>
-      <w:bookmarkStart w:id="10" w:name="_Toc192274633"/>
+      <w:bookmarkStart w:id="10" w:name="_Toc192352388"/>
       <w:r>
         <w:rPr>
           <w:lang w:val="sk-SK"/>
@@ -4031,13 +3704,7 @@
         <w:rPr>
           <w:rFonts w:ascii="Aptos" w:hAnsi="Aptos"/>
         </w:rPr>
-        <w:t>&lt;min, max)</w:t>
-      </w:r>
-      <w:r>
-        <w:rPr>
-          <w:rFonts w:ascii="Aptos" w:hAnsi="Aptos"/>
-        </w:rPr>
-        <w:t>.</w:t>
+        <w:t>&lt;min, max).</w:t>
       </w:r>
     </w:p>
     <w:p>
@@ -4047,7 +3714,7 @@
           <w:lang w:val="sk-SK"/>
         </w:rPr>
       </w:pPr>
-      <w:bookmarkStart w:id="11" w:name="_Toc192274634"/>
+      <w:bookmarkStart w:id="11" w:name="_Toc192352389"/>
       <w:r>
         <w:rPr>
           <w:lang w:val="sk-SK"/>
@@ -4076,13 +3743,7 @@
         <w:rPr>
           <w:rFonts w:ascii="Aptos" w:hAnsi="Aptos"/>
         </w:rPr>
-        <w:t>&lt;min, max)</w:t>
-      </w:r>
-      <w:r>
-        <w:rPr>
-          <w:rFonts w:ascii="Aptos" w:hAnsi="Aptos"/>
-        </w:rPr>
-        <w:t>.</w:t>
+        <w:t>&lt;min, max).</w:t>
       </w:r>
     </w:p>
     <w:p>
@@ -4093,7 +3754,7 @@
           <w:lang w:val="sk-SK"/>
         </w:rPr>
       </w:pPr>
-      <w:bookmarkStart w:id="12" w:name="_Toc192274635"/>
+      <w:bookmarkStart w:id="12" w:name="_Toc192352390"/>
       <w:r>
         <w:rPr>
           <w:rFonts w:ascii="Aptos" w:hAnsi="Aptos"/>
@@ -4142,7 +3803,7 @@
           <w:lang w:val="sk-SK"/>
         </w:rPr>
       </w:pPr>
-      <w:bookmarkStart w:id="13" w:name="_Toc192274636"/>
+      <w:bookmarkStart w:id="13" w:name="_Toc192352391"/>
       <w:r>
         <w:rPr>
           <w:rFonts w:ascii="Aptos" w:hAnsi="Aptos"/>
@@ -4211,14 +3872,7 @@
           <w:rFonts w:ascii="Aptos" w:hAnsi="Aptos"/>
           <w:lang w:val="sk-SK"/>
         </w:rPr>
-        <w:t xml:space="preserve">V konfiguračnej časti </w:t>
-      </w:r>
-      <w:r>
-        <w:rPr>
-          <w:rFonts w:ascii="Aptos" w:hAnsi="Aptos"/>
-          <w:lang w:val="sk-SK"/>
-        </w:rPr>
-        <w:t>je možné nastaviť tieto parametre:</w:t>
+        <w:t>V konfiguračnej časti je možné nastaviť tieto parametre:</w:t>
       </w:r>
     </w:p>
     <w:p>
@@ -4374,6 +4028,7 @@
       <w:r>
         <w:rPr>
           <w:rFonts w:ascii="Aptos" w:hAnsi="Aptos"/>
+          <w:noProof/>
           <w:lang w:val="sk-SK"/>
         </w:rPr>
         <w:drawing>
@@ -4422,7 +4077,7 @@
           <w:lang w:val="sk-SK"/>
         </w:rPr>
       </w:pPr>
-      <w:bookmarkStart w:id="14" w:name="_Toc192274647"/>
+      <w:bookmarkStart w:id="14" w:name="_Toc192352395"/>
       <w:r>
         <w:t xml:space="preserve">Obrázok </w:t>
       </w:r>
@@ -4435,38 +4090,9 @@
         </w:r>
       </w:fldSimple>
       <w:r>
-        <w:t xml:space="preserve"> </w:t>
-      </w:r>
-      <w:proofErr w:type="spellStart"/>
-      <w:r>
-        <w:t>Okno</w:t>
-      </w:r>
-      <w:proofErr w:type="spellEnd"/>
-      <w:r>
-        <w:t xml:space="preserve"> po </w:t>
-      </w:r>
-      <w:proofErr w:type="spellStart"/>
-      <w:r>
-        <w:t>behu</w:t>
-      </w:r>
-      <w:proofErr w:type="spellEnd"/>
-      <w:r>
-        <w:t xml:space="preserve"> </w:t>
-      </w:r>
-      <w:proofErr w:type="spellStart"/>
-      <w:r>
-        <w:t>štandardných</w:t>
-      </w:r>
-      <w:proofErr w:type="spellEnd"/>
-      <w:r>
-        <w:t xml:space="preserve"> </w:t>
-      </w:r>
-      <w:proofErr w:type="spellStart"/>
-      <w:r>
-        <w:t>stratégii</w:t>
+        <w:t xml:space="preserve"> Okno po behu štandardných stratégii</w:t>
       </w:r>
       <w:bookmarkEnd w:id="14"/>
-      <w:proofErr w:type="spellEnd"/>
     </w:p>
     <w:p>
       <w:pPr>
@@ -4478,6 +4104,7 @@
           <w:rFonts w:ascii="Aptos" w:hAnsi="Aptos"/>
           <w:i/>
           <w:iCs/>
+          <w:noProof/>
           <w:lang w:val="sk-SK"/>
         </w:rPr>
         <w:lastRenderedPageBreak/>
@@ -4529,7 +4156,7 @@
           <w:lang w:val="sk-SK"/>
         </w:rPr>
       </w:pPr>
-      <w:bookmarkStart w:id="15" w:name="_Toc192274648"/>
+      <w:bookmarkStart w:id="15" w:name="_Toc192352396"/>
       <w:r>
         <w:t xml:space="preserve">Obrázok </w:t>
       </w:r>
@@ -4544,36 +4171,16 @@
       <w:r>
         <w:t xml:space="preserve"> </w:t>
       </w:r>
-      <w:proofErr w:type="spellStart"/>
-      <w:r>
-        <w:t>Okno</w:t>
-      </w:r>
-      <w:proofErr w:type="spellEnd"/>
-      <w:r>
-        <w:t xml:space="preserve"> po </w:t>
-      </w:r>
-      <w:proofErr w:type="spellStart"/>
-      <w:r>
-        <w:t>behu</w:t>
-      </w:r>
-      <w:proofErr w:type="spellEnd"/>
-      <w:r>
-        <w:t xml:space="preserve"> </w:t>
-      </w:r>
-      <w:proofErr w:type="spellStart"/>
+      <w:r>
+        <w:t xml:space="preserve">Okno po behu </w:t>
+      </w:r>
       <w:r>
         <w:t>mojich</w:t>
       </w:r>
-      <w:proofErr w:type="spellEnd"/>
-      <w:r>
-        <w:t xml:space="preserve"> </w:t>
-      </w:r>
-      <w:proofErr w:type="spellStart"/>
-      <w:r>
-        <w:t>stratégii</w:t>
+      <w:r>
+        <w:t xml:space="preserve"> stratégii</w:t>
       </w:r>
       <w:bookmarkEnd w:id="15"/>
-      <w:proofErr w:type="spellEnd"/>
     </w:p>
     <w:p>
       <w:pPr>
@@ -4585,6 +4192,7 @@
           <w:rFonts w:ascii="Aptos" w:hAnsi="Aptos"/>
           <w:i/>
           <w:iCs/>
+          <w:noProof/>
           <w:lang w:val="sk-SK"/>
         </w:rPr>
         <w:drawing>
@@ -4635,7 +4243,7 @@
           <w:lang w:val="sk-SK"/>
         </w:rPr>
       </w:pPr>
-      <w:bookmarkStart w:id="16" w:name="_Toc192274649"/>
+      <w:bookmarkStart w:id="16" w:name="_Toc192352397"/>
       <w:r>
         <w:t xml:space="preserve">Obrázok </w:t>
       </w:r>
@@ -4648,34 +4256,12 @@
         </w:r>
       </w:fldSimple>
       <w:r>
-        <w:t xml:space="preserve"> </w:t>
-      </w:r>
-      <w:proofErr w:type="spellStart"/>
-      <w:r>
-        <w:t>Okno</w:t>
-      </w:r>
-      <w:proofErr w:type="spellEnd"/>
-      <w:r>
-        <w:t xml:space="preserve"> po </w:t>
-      </w:r>
-      <w:proofErr w:type="spellStart"/>
-      <w:r>
-        <w:t>behu</w:t>
-      </w:r>
-      <w:proofErr w:type="spellEnd"/>
-      <w:r>
-        <w:t xml:space="preserve"> 1 </w:t>
-      </w:r>
-      <w:proofErr w:type="spellStart"/>
-      <w:r>
-        <w:t>replikácie</w:t>
+        <w:t xml:space="preserve"> Okno po behu 1 replikácie</w:t>
       </w:r>
       <w:bookmarkEnd w:id="16"/>
-      <w:proofErr w:type="spellEnd"/>
-    </w:p>
-    <w:p>
-      <w:pPr>
-        <w:jc w:val="both"/>
+    </w:p>
+    <w:p>
+      <w:pPr>
         <w:rPr>
           <w:rFonts w:ascii="Aptos" w:hAnsi="Aptos"/>
           <w:i/>
@@ -4732,6 +4318,88 @@
         </w:rPr>
         <w:t>.</w:t>
       </w:r>
+      <w:r>
+        <w:rPr>
+          <w:rFonts w:ascii="Aptos" w:hAnsi="Aptos"/>
+          <w:i/>
+          <w:iCs/>
+          <w:lang w:val="sk-SK"/>
+        </w:rPr>
+        <w:t xml:space="preserve"> </w:t>
+      </w:r>
+    </w:p>
+    <w:p>
+      <w:pPr>
+        <w:rPr>
+          <w:rFonts w:ascii="Aptos" w:hAnsi="Aptos" w:cs="Aparajita"/>
+          <w:i/>
+          <w:iCs/>
+          <w:lang w:val="sk-SK"/>
+        </w:rPr>
+      </w:pPr>
+      <w:r>
+        <w:rPr>
+          <w:rFonts w:ascii="Aptos" w:hAnsi="Aptos" w:cs="Aparajita"/>
+          <w:i/>
+          <w:iCs/>
+          <w:lang w:val="sk-SK"/>
+        </w:rPr>
+        <w:t>Ak je potreb</w:t>
+      </w:r>
+      <w:r>
+        <w:rPr>
+          <w:rFonts w:ascii="Aptos" w:hAnsi="Aptos" w:cs="Aparajita"/>
+          <w:i/>
+          <w:iCs/>
+          <w:lang w:val="sk-SK"/>
+        </w:rPr>
+        <w:t>né</w:t>
+      </w:r>
+      <w:r>
+        <w:rPr>
+          <w:rFonts w:ascii="Aptos" w:hAnsi="Aptos" w:cs="Aparajita"/>
+          <w:i/>
+          <w:iCs/>
+          <w:lang w:val="sk-SK"/>
+        </w:rPr>
+        <w:t xml:space="preserve"> program spustiť na inom OS ako Windows, je dostupný ešte jeden modul MonteCarloVisualization, ktorý je </w:t>
+      </w:r>
+      <w:r>
+        <w:rPr>
+          <w:rFonts w:ascii="Aptos" w:hAnsi="Aptos" w:cs="Aparajita"/>
+          <w:i/>
+          <w:iCs/>
+          <w:lang w:val="sk-SK"/>
+        </w:rPr>
+        <w:t>spustiteľný aj na macOS a Linux</w:t>
+      </w:r>
+      <w:r>
+        <w:rPr>
+          <w:rFonts w:ascii="Aptos" w:hAnsi="Aptos" w:cs="Aparajita"/>
+          <w:i/>
+          <w:iCs/>
+          <w:lang w:val="sk-SK"/>
+        </w:rPr>
+        <w:t>. Modul je súčasťou odovzdaného riešenia a je zahrnutý aj v</w:t>
+      </w:r>
+      <w:r>
+        <w:rPr>
+          <w:rFonts w:ascii="Aptos" w:hAnsi="Aptos" w:cs="Aparajita"/>
+          <w:i/>
+          <w:iCs/>
+          <w:lang w:val="sk-SK"/>
+        </w:rPr>
+        <w:t xml:space="preserve"> projektovom </w:t>
+      </w:r>
+      <w:r>
+        <w:rPr>
+          <w:rFonts w:ascii="Aptos" w:hAnsi="Aptos" w:cs="Aparajita"/>
+          <w:i/>
+          <w:iCs/>
+          <w:lang w:val="sk-SK"/>
+        </w:rPr>
+        <w:t>solution-e.</w:t>
+      </w:r>
     </w:p>
     <w:p>
       <w:pPr>
@@ -4742,7 +4410,7 @@
           <w:lang w:val="sk-SK"/>
         </w:rPr>
       </w:pPr>
-      <w:bookmarkStart w:id="17" w:name="_Toc192274637"/>
+      <w:bookmarkStart w:id="17" w:name="_Toc192352392"/>
       <w:r>
         <w:rPr>
           <w:rFonts w:ascii="Aptos" w:hAnsi="Aptos"/>
@@ -5368,7 +5036,7 @@
           <w:lang w:val="sk-SK"/>
         </w:rPr>
       </w:pPr>
-      <w:bookmarkStart w:id="18" w:name="_Toc192274638"/>
+      <w:bookmarkStart w:id="18" w:name="_Toc192352393"/>
       <w:r>
         <w:rPr>
           <w:lang w:val="sk-SK"/>
@@ -5432,42 +5100,7 @@
           <w:rFonts w:ascii="Aptos" w:hAnsi="Aptos"/>
           <w:lang w:val="sk-SK"/>
         </w:rPr>
-        <w:t xml:space="preserve">Stratégia 2: </w:t>
-      </w:r>
-      <w:r>
-        <w:rPr>
-          <w:rFonts w:ascii="Aptos" w:hAnsi="Aptos"/>
-          <w:lang w:val="sk-SK"/>
-        </w:rPr>
-        <w:t xml:space="preserve">1. až 15. týždeň zásobuje dodávateľ </w:t>
-      </w:r>
-      <w:r>
-        <w:rPr>
-          <w:rFonts w:ascii="Aptos" w:hAnsi="Aptos"/>
-          <w:lang w:val="sk-SK"/>
-        </w:rPr>
-        <w:t>2</w:t>
-      </w:r>
-      <w:r>
-        <w:rPr>
-          <w:rFonts w:ascii="Aptos" w:hAnsi="Aptos"/>
-          <w:lang w:val="sk-SK"/>
-        </w:rPr>
-        <w:t xml:space="preserve">, zvyšné týždne (16. až 30.) zásobuje dodávateľ </w:t>
-      </w:r>
-      <w:r>
-        <w:rPr>
-          <w:rFonts w:ascii="Aptos" w:hAnsi="Aptos"/>
-          <w:lang w:val="sk-SK"/>
-        </w:rPr>
-        <w:t>1</w:t>
-      </w:r>
-      <w:r>
-        <w:rPr>
-          <w:rFonts w:ascii="Aptos" w:hAnsi="Aptos"/>
-          <w:lang w:val="sk-SK"/>
-        </w:rPr>
-        <w:t>,</w:t>
+        <w:t>Stratégia 2: 1. až 15. týždeň zásobuje dodávateľ 2, zvyšné týždne (16. až 30.) zásobuje dodávateľ 1,</w:t>
       </w:r>
     </w:p>
     <w:p>
@@ -5509,40 +5142,135 @@
           <w:rFonts w:ascii="Aptos" w:hAnsi="Aptos"/>
           <w:lang w:val="sk-SK"/>
         </w:rPr>
-        <w:t xml:space="preserve">Stratégia 4: </w:t>
-      </w:r>
-      <w:r>
-        <w:rPr>
-          <w:rFonts w:ascii="Aptos" w:hAnsi="Aptos"/>
-          <w:lang w:val="sk-SK"/>
-        </w:rPr>
-        <w:t xml:space="preserve">1. až 8., 16. až 23. týždeň zásobuje dodávateľ </w:t>
-      </w:r>
-      <w:r>
-        <w:rPr>
-          <w:rFonts w:ascii="Aptos" w:hAnsi="Aptos"/>
-          <w:lang w:val="sk-SK"/>
-        </w:rPr>
-        <w:t>2</w:t>
-      </w:r>
-      <w:r>
-        <w:rPr>
-          <w:rFonts w:ascii="Aptos" w:hAnsi="Aptos"/>
-          <w:lang w:val="sk-SK"/>
-        </w:rPr>
-        <w:t xml:space="preserve">, zvyšné týždne (9. až 15. a 24. až 30.) zásobuje dodávateľ </w:t>
-      </w:r>
-      <w:r>
-        <w:rPr>
-          <w:rFonts w:ascii="Aptos" w:hAnsi="Aptos"/>
-          <w:lang w:val="sk-SK"/>
-        </w:rPr>
-        <w:t>1.</w:t>
-      </w:r>
-    </w:p>
-    <w:p>
-      <w:pPr>
-        <w:pStyle w:val="Odsekzoznamu"/>
+        <w:t>Stratégia 4: 1. až 8., 16. až 23. týždeň zásobuje dodávateľ 2, zvyšné týždne (9. až 15. a 24. až 30.) zásobuje dodávateľ 1.</w:t>
+      </w:r>
+    </w:p>
+    <w:p>
+      <w:pPr>
+        <w:jc w:val="both"/>
+        <w:rPr>
+          <w:rFonts w:ascii="Aptos" w:hAnsi="Aptos"/>
+          <w:lang w:val="sk-SK"/>
+        </w:rPr>
+      </w:pPr>
+      <w:r>
+        <w:rPr>
+          <w:rFonts w:ascii="Aptos" w:hAnsi="Aptos"/>
+          <w:lang w:val="sk-SK"/>
+        </w:rPr>
+        <w:t xml:space="preserve">Stratégie sú vo formáte </w:t>
+      </w:r>
+      <w:r>
+        <w:rPr>
+          <w:rFonts w:ascii="Aptos" w:hAnsi="Aptos"/>
+          <w:b/>
+          <w:bCs/>
+          <w:lang w:val="sk-SK"/>
+        </w:rPr>
+        <w:t>csv</w:t>
+      </w:r>
+      <w:r>
+        <w:rPr>
+          <w:rFonts w:ascii="Aptos" w:hAnsi="Aptos"/>
+          <w:lang w:val="sk-SK"/>
+        </w:rPr>
+        <w:t xml:space="preserve"> načítané v programe v prípade práce s</w:t>
+      </w:r>
+      <w:r>
+        <w:rPr>
+          <w:rFonts w:ascii="Aptos" w:hAnsi="Aptos"/>
+          <w:lang w:val="sk-SK"/>
+        </w:rPr>
+        <w:t> </w:t>
+      </w:r>
+      <w:r>
+        <w:rPr>
+          <w:rFonts w:ascii="Aptos" w:hAnsi="Aptos"/>
+          <w:lang w:val="sk-SK"/>
+        </w:rPr>
+        <w:t>nimi</w:t>
+      </w:r>
+      <w:r>
+        <w:rPr>
+          <w:rFonts w:ascii="Aptos" w:hAnsi="Aptos"/>
+          <w:lang w:val="sk-SK"/>
+        </w:rPr>
+        <w:t xml:space="preserve"> (kliknutie na tlačidlo „Spusti moje stratégie“)</w:t>
+      </w:r>
+      <w:r>
+        <w:rPr>
+          <w:rFonts w:ascii="Aptos" w:hAnsi="Aptos"/>
+          <w:lang w:val="sk-SK"/>
+        </w:rPr>
+        <w:t xml:space="preserve">. Formát csv súboru so stratégiami je nasledovný: </w:t>
+      </w:r>
+      <w:r>
+        <w:rPr>
+          <w:rFonts w:ascii="Aptos" w:hAnsi="Aptos"/>
+          <w:b/>
+          <w:bCs/>
+          <w:lang w:val="sk-SK"/>
+        </w:rPr>
+        <w:t>týždeň</w:t>
+      </w:r>
+      <w:r>
+        <w:rPr>
+          <w:rFonts w:ascii="Aptos" w:hAnsi="Aptos"/>
+          <w:b/>
+          <w:bCs/>
+          <w:lang w:val="sk-SK"/>
+        </w:rPr>
+        <w:t>;dodávateľ</w:t>
+      </w:r>
+      <w:r>
+        <w:rPr>
+          <w:rFonts w:ascii="Aptos" w:hAnsi="Aptos"/>
+          <w:lang w:val="sk-SK"/>
+        </w:rPr>
+        <w:t xml:space="preserve"> – napríklad </w:t>
+      </w:r>
+      <w:r>
+        <w:rPr>
+          <w:rFonts w:ascii="Aptos" w:hAnsi="Aptos"/>
+          <w:b/>
+          <w:bCs/>
+          <w:lang w:val="sk-SK"/>
+        </w:rPr>
+        <w:t>1;1 2;1 3;2</w:t>
+      </w:r>
+      <w:r>
+        <w:rPr>
+          <w:rFonts w:ascii="Aptos" w:hAnsi="Aptos"/>
+          <w:lang w:val="sk-SK"/>
+        </w:rPr>
+        <w:t xml:space="preserve"> ...</w:t>
+      </w:r>
+      <w:r>
+        <w:rPr>
+          <w:rFonts w:ascii="Aptos" w:hAnsi="Aptos"/>
+          <w:lang w:val="sk-SK"/>
+        </w:rPr>
+        <w:t xml:space="preserve"> Súbory je možné nájsť v repozitári v priečinku </w:t>
+      </w:r>
+      <w:r>
+        <w:rPr>
+          <w:rFonts w:ascii="Aptos" w:hAnsi="Aptos"/>
+          <w:i/>
+          <w:iCs/>
+          <w:lang w:val="sk-SK"/>
+        </w:rPr>
+        <w:t>data</w:t>
+      </w:r>
+      <w:r>
+        <w:rPr>
+          <w:rFonts w:ascii="Aptos" w:hAnsi="Aptos"/>
+          <w:lang w:val="sk-SK"/>
+        </w:rPr>
+        <w:t xml:space="preserve"> pod názvami „strategy1.csv“ až „strategy4.csv“.</w:t>
+      </w:r>
+    </w:p>
+    <w:p>
+      <w:pPr>
         <w:jc w:val="both"/>
         <w:rPr>
           <w:rFonts w:ascii="Aptos" w:hAnsi="Aptos"/>
@@ -6132,7 +5860,15 @@
           <w:rFonts w:ascii="Aptos" w:hAnsi="Aptos"/>
           <w:lang w:val="sk-SK"/>
         </w:rPr>
-        <w:t>Na základe vykonaných experimentov je možné zhodnotiť navrhnuté stratégie ako takmer rovnaké.</w:t>
+        <w:lastRenderedPageBreak/>
+        <w:t>Na základe vykonaných experimentov je možné zhodnotiť navrhnuté stratégie ako takmer rovnaké</w:t>
+      </w:r>
+      <w:r>
+        <w:rPr>
+          <w:rFonts w:ascii="Aptos" w:hAnsi="Aptos"/>
+          <w:lang w:val="sk-SK"/>
+        </w:rPr>
+        <w:t xml:space="preserve"> a rovnako dobré. Avšak, stratégia B je stále lepšia.</w:t>
       </w:r>
     </w:p>
     <w:sectPr>

</xml_diff>